<commit_message>
Voy a cambiar X y Y, empezando ha hacer la documentacion
</commit_message>
<xml_diff>
--- a/Practicas/Practica 2/Practica 2 50771466R Adrian Ubeda Touati.docx
+++ b/Practicas/Practica 2/Practica 2 50771466R Adrian Ubeda Touati.docx
@@ -157,14 +157,6 @@
                                 <w:szCs w:val="72"/>
                               </w:rPr>
                               <w:t>Practica 2</w:t>
-                            </w:r>
-                            <w:r>
-                              <w:rPr>
-                                <w:color w:val="FFFFFF" w:themeColor="background1"/>
-                                <w:sz w:val="72"/>
-                                <w:szCs w:val="72"/>
-                              </w:rPr>
-                              <w:t xml:space="preserve"> </w:t>
                             </w:r>
                           </w:sdtContent>
                         </w:sdt>
@@ -349,7 +341,7 @@
               <w:noProof/>
             </w:rPr>
             <w:pict w14:anchorId="164B68CD">
-              <v:rect id="Rectángulo 130" o:spid="_x0000_s2050" style="position:absolute;margin-left:-39.6pt;margin-top:0;width:46.8pt;height:77.75pt;z-index:251660288;visibility:visible;mso-wrap-style:square;mso-width-percent:0;mso-height-percent:0;mso-top-percent:23;mso-wrap-distance-left:9pt;mso-wrap-distance-top:0;mso-wrap-distance-right:9pt;mso-wrap-distance-bottom:0;mso-position-horizontal:right;mso-position-horizontal-relative:margin;mso-position-vertical-relative:page;mso-width-percent:0;mso-height-percent:0;mso-top-percent:23;mso-width-relative:page;mso-height-relative:page;v-text-anchor:bottom" o:gfxdata="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" fillcolor="#99cb38 [3204]" stroked="f" strokeweight="1.5pt">
+              <v:rect id="Rectángulo 130" o:spid="_x0000_s2050" style="position:absolute;margin-left:-44pt;margin-top:0;width:46.8pt;height:77.75pt;z-index:251660288;visibility:visible;mso-wrap-style:square;mso-width-percent:0;mso-height-percent:0;mso-top-percent:23;mso-wrap-distance-left:9pt;mso-wrap-distance-top:0;mso-wrap-distance-right:9pt;mso-wrap-distance-bottom:0;mso-position-horizontal:right;mso-position-horizontal-relative:margin;mso-position-vertical-relative:page;mso-width-percent:0;mso-height-percent:0;mso-top-percent:23;mso-width-relative:page;mso-height-relative:page;v-text-anchor:bottom" o:gfxdata="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" fillcolor="#99cb38 [3204]" stroked="f" strokeweight="1.5pt">
                 <v:stroke endcap="round"/>
                 <o:lock v:ext="edit" aspectratio="t"/>
                 <v:textbox inset="3.6pt,,3.6pt">
@@ -473,13 +465,13 @@
           <w:r>
             <w:fldChar w:fldCharType="separate"/>
           </w:r>
-          <w:hyperlink w:anchor="_Toc117171080" w:history="1">
+          <w:hyperlink w:anchor="_Toc120194084" w:history="1">
             <w:r>
               <w:rPr>
                 <w:rStyle w:val="Hipervnculo"/>
                 <w:noProof/>
               </w:rPr>
-              <w:t>Arboles de decisión</w:t>
+              <w:t>Parte 1: Aprende las bases de un MLP</w:t>
             </w:r>
             <w:r>
               <w:rPr>
@@ -500,7 +492,7 @@
                 <w:noProof/>
                 <w:webHidden/>
               </w:rPr>
-              <w:instrText xml:space="preserve"> PAGEREF _Toc117171080 \h </w:instrText>
+              <w:instrText xml:space="preserve"> PAGEREF _Toc120194084 \h </w:instrText>
             </w:r>
             <w:r>
               <w:rPr>
@@ -543,13 +535,13 @@
               <w:lang w:eastAsia="es-ES"/>
             </w:rPr>
           </w:pPr>
-          <w:hyperlink w:anchor="_Toc117171081" w:history="1">
+          <w:hyperlink w:anchor="_Toc120194085" w:history="1">
             <w:r>
               <w:rPr>
                 <w:rStyle w:val="Hipervnculo"/>
                 <w:noProof/>
               </w:rPr>
-              <w:t>Entropía condicionada</w:t>
+              <w:t>I1) Resolviendo una función booleana mediante MLP</w:t>
             </w:r>
             <w:r>
               <w:rPr>
@@ -570,7 +562,147 @@
                 <w:noProof/>
                 <w:webHidden/>
               </w:rPr>
-              <w:instrText xml:space="preserve"> PAGEREF _Toc117171081 \h </w:instrText>
+              <w:instrText xml:space="preserve"> PAGEREF _Toc120194085 \h </w:instrText>
+            </w:r>
+            <w:r>
+              <w:rPr>
+                <w:noProof/>
+                <w:webHidden/>
+              </w:rPr>
+            </w:r>
+            <w:r>
+              <w:rPr>
+                <w:noProof/>
+                <w:webHidden/>
+              </w:rPr>
+              <w:fldChar w:fldCharType="separate"/>
+            </w:r>
+            <w:r>
+              <w:rPr>
+                <w:noProof/>
+                <w:webHidden/>
+              </w:rPr>
+              <w:t>2</w:t>
+            </w:r>
+            <w:r>
+              <w:rPr>
+                <w:noProof/>
+                <w:webHidden/>
+              </w:rPr>
+              <w:fldChar w:fldCharType="end"/>
+            </w:r>
+          </w:hyperlink>
+        </w:p>
+        <w:p>
+          <w:pPr>
+            <w:pStyle w:val="TDC3"/>
+            <w:tabs>
+              <w:tab w:val="right" w:leader="dot" w:pos="8494"/>
+            </w:tabs>
+            <w:rPr>
+              <w:rFonts w:eastAsiaTheme="minorEastAsia"/>
+              <w:noProof/>
+              <w:lang w:eastAsia="es-ES"/>
+            </w:rPr>
+          </w:pPr>
+          <w:hyperlink w:anchor="_Toc120194086" w:history="1">
+            <w:r>
+              <w:rPr>
+                <w:rStyle w:val="Hipervnculo"/>
+                <w:noProof/>
+              </w:rPr>
+              <w:t>A)</w:t>
+            </w:r>
+            <w:r>
+              <w:rPr>
+                <w:noProof/>
+                <w:webHidden/>
+              </w:rPr>
+              <w:tab/>
+            </w:r>
+            <w:r>
+              <w:rPr>
+                <w:noProof/>
+                <w:webHidden/>
+              </w:rPr>
+              <w:fldChar w:fldCharType="begin"/>
+            </w:r>
+            <w:r>
+              <w:rPr>
+                <w:noProof/>
+                <w:webHidden/>
+              </w:rPr>
+              <w:instrText xml:space="preserve"> PAGEREF _Toc120194086 \h </w:instrText>
+            </w:r>
+            <w:r>
+              <w:rPr>
+                <w:noProof/>
+                <w:webHidden/>
+              </w:rPr>
+            </w:r>
+            <w:r>
+              <w:rPr>
+                <w:noProof/>
+                <w:webHidden/>
+              </w:rPr>
+              <w:fldChar w:fldCharType="separate"/>
+            </w:r>
+            <w:r>
+              <w:rPr>
+                <w:noProof/>
+                <w:webHidden/>
+              </w:rPr>
+              <w:t>2</w:t>
+            </w:r>
+            <w:r>
+              <w:rPr>
+                <w:noProof/>
+                <w:webHidden/>
+              </w:rPr>
+              <w:fldChar w:fldCharType="end"/>
+            </w:r>
+          </w:hyperlink>
+        </w:p>
+        <w:p>
+          <w:pPr>
+            <w:pStyle w:val="TDC3"/>
+            <w:tabs>
+              <w:tab w:val="right" w:leader="dot" w:pos="8494"/>
+            </w:tabs>
+            <w:rPr>
+              <w:rFonts w:eastAsiaTheme="minorEastAsia"/>
+              <w:noProof/>
+              <w:lang w:eastAsia="es-ES"/>
+            </w:rPr>
+          </w:pPr>
+          <w:hyperlink w:anchor="_Toc120194087" w:history="1">
+            <w:r>
+              <w:rPr>
+                <w:rStyle w:val="Hipervnculo"/>
+                <w:noProof/>
+              </w:rPr>
+              <w:t>B)</w:t>
+            </w:r>
+            <w:r>
+              <w:rPr>
+                <w:noProof/>
+                <w:webHidden/>
+              </w:rPr>
+              <w:tab/>
+            </w:r>
+            <w:r>
+              <w:rPr>
+                <w:noProof/>
+                <w:webHidden/>
+              </w:rPr>
+              <w:fldChar w:fldCharType="begin"/>
+            </w:r>
+            <w:r>
+              <w:rPr>
+                <w:noProof/>
+                <w:webHidden/>
+              </w:rPr>
+              <w:instrText xml:space="preserve"> PAGEREF _Toc120194087 \h </w:instrText>
             </w:r>
             <w:r>
               <w:rPr>
@@ -613,13 +745,13 @@
               <w:lang w:eastAsia="es-ES"/>
             </w:rPr>
           </w:pPr>
-          <w:hyperlink w:anchor="_Toc117171082" w:history="1">
+          <w:hyperlink w:anchor="_Toc120194088" w:history="1">
             <w:r>
               <w:rPr>
                 <w:rStyle w:val="Hipervnculo"/>
                 <w:noProof/>
               </w:rPr>
-              <w:t>Algoritmo ID3</w:t>
+              <w:t>I2) Modelar, entrenar y probar la red en Keras</w:t>
             </w:r>
             <w:r>
               <w:rPr>
@@ -640,7 +772,7 @@
                 <w:noProof/>
                 <w:webHidden/>
               </w:rPr>
-              <w:instrText xml:space="preserve"> PAGEREF _Toc117171082 \h </w:instrText>
+              <w:instrText xml:space="preserve"> PAGEREF _Toc120194088 \h </w:instrText>
             </w:r>
             <w:r>
               <w:rPr>
@@ -660,7 +792,287 @@
                 <w:noProof/>
                 <w:webHidden/>
               </w:rPr>
-              <w:t>3</w:t>
+              <w:t>2</w:t>
+            </w:r>
+            <w:r>
+              <w:rPr>
+                <w:noProof/>
+                <w:webHidden/>
+              </w:rPr>
+              <w:fldChar w:fldCharType="end"/>
+            </w:r>
+          </w:hyperlink>
+        </w:p>
+        <w:p>
+          <w:pPr>
+            <w:pStyle w:val="TDC3"/>
+            <w:tabs>
+              <w:tab w:val="right" w:leader="dot" w:pos="8494"/>
+            </w:tabs>
+            <w:rPr>
+              <w:rFonts w:eastAsiaTheme="minorEastAsia"/>
+              <w:noProof/>
+              <w:lang w:eastAsia="es-ES"/>
+            </w:rPr>
+          </w:pPr>
+          <w:hyperlink w:anchor="_Toc120194089" w:history="1">
+            <w:r>
+              <w:rPr>
+                <w:rStyle w:val="Hipervnculo"/>
+                <w:noProof/>
+              </w:rPr>
+              <w:t>A)</w:t>
+            </w:r>
+            <w:r>
+              <w:rPr>
+                <w:noProof/>
+                <w:webHidden/>
+              </w:rPr>
+              <w:tab/>
+            </w:r>
+            <w:r>
+              <w:rPr>
+                <w:noProof/>
+                <w:webHidden/>
+              </w:rPr>
+              <w:fldChar w:fldCharType="begin"/>
+            </w:r>
+            <w:r>
+              <w:rPr>
+                <w:noProof/>
+                <w:webHidden/>
+              </w:rPr>
+              <w:instrText xml:space="preserve"> PAGEREF _Toc120194089 \h </w:instrText>
+            </w:r>
+            <w:r>
+              <w:rPr>
+                <w:noProof/>
+                <w:webHidden/>
+              </w:rPr>
+            </w:r>
+            <w:r>
+              <w:rPr>
+                <w:noProof/>
+                <w:webHidden/>
+              </w:rPr>
+              <w:fldChar w:fldCharType="separate"/>
+            </w:r>
+            <w:r>
+              <w:rPr>
+                <w:noProof/>
+                <w:webHidden/>
+              </w:rPr>
+              <w:t>2</w:t>
+            </w:r>
+            <w:r>
+              <w:rPr>
+                <w:noProof/>
+                <w:webHidden/>
+              </w:rPr>
+              <w:fldChar w:fldCharType="end"/>
+            </w:r>
+          </w:hyperlink>
+        </w:p>
+        <w:p>
+          <w:pPr>
+            <w:pStyle w:val="TDC3"/>
+            <w:tabs>
+              <w:tab w:val="right" w:leader="dot" w:pos="8494"/>
+            </w:tabs>
+            <w:rPr>
+              <w:rFonts w:eastAsiaTheme="minorEastAsia"/>
+              <w:noProof/>
+              <w:lang w:eastAsia="es-ES"/>
+            </w:rPr>
+          </w:pPr>
+          <w:hyperlink w:anchor="_Toc120194090" w:history="1">
+            <w:r>
+              <w:rPr>
+                <w:rStyle w:val="Hipervnculo"/>
+                <w:noProof/>
+              </w:rPr>
+              <w:t>B)</w:t>
+            </w:r>
+            <w:r>
+              <w:rPr>
+                <w:noProof/>
+                <w:webHidden/>
+              </w:rPr>
+              <w:tab/>
+            </w:r>
+            <w:r>
+              <w:rPr>
+                <w:noProof/>
+                <w:webHidden/>
+              </w:rPr>
+              <w:fldChar w:fldCharType="begin"/>
+            </w:r>
+            <w:r>
+              <w:rPr>
+                <w:noProof/>
+                <w:webHidden/>
+              </w:rPr>
+              <w:instrText xml:space="preserve"> PAGEREF _Toc120194090 \h </w:instrText>
+            </w:r>
+            <w:r>
+              <w:rPr>
+                <w:noProof/>
+                <w:webHidden/>
+              </w:rPr>
+            </w:r>
+            <w:r>
+              <w:rPr>
+                <w:noProof/>
+                <w:webHidden/>
+              </w:rPr>
+              <w:fldChar w:fldCharType="separate"/>
+            </w:r>
+            <w:r>
+              <w:rPr>
+                <w:noProof/>
+                <w:webHidden/>
+              </w:rPr>
+              <w:t>2</w:t>
+            </w:r>
+            <w:r>
+              <w:rPr>
+                <w:noProof/>
+                <w:webHidden/>
+              </w:rPr>
+              <w:fldChar w:fldCharType="end"/>
+            </w:r>
+          </w:hyperlink>
+        </w:p>
+        <w:p>
+          <w:pPr>
+            <w:pStyle w:val="TDC3"/>
+            <w:tabs>
+              <w:tab w:val="right" w:leader="dot" w:pos="8494"/>
+            </w:tabs>
+            <w:rPr>
+              <w:rFonts w:eastAsiaTheme="minorEastAsia"/>
+              <w:noProof/>
+              <w:lang w:eastAsia="es-ES"/>
+            </w:rPr>
+          </w:pPr>
+          <w:hyperlink w:anchor="_Toc120194091" w:history="1">
+            <w:r>
+              <w:rPr>
+                <w:rStyle w:val="Hipervnculo"/>
+                <w:noProof/>
+              </w:rPr>
+              <w:t>C)</w:t>
+            </w:r>
+            <w:r>
+              <w:rPr>
+                <w:noProof/>
+                <w:webHidden/>
+              </w:rPr>
+              <w:tab/>
+            </w:r>
+            <w:r>
+              <w:rPr>
+                <w:noProof/>
+                <w:webHidden/>
+              </w:rPr>
+              <w:fldChar w:fldCharType="begin"/>
+            </w:r>
+            <w:r>
+              <w:rPr>
+                <w:noProof/>
+                <w:webHidden/>
+              </w:rPr>
+              <w:instrText xml:space="preserve"> PAGEREF _Toc120194091 \h </w:instrText>
+            </w:r>
+            <w:r>
+              <w:rPr>
+                <w:noProof/>
+                <w:webHidden/>
+              </w:rPr>
+            </w:r>
+            <w:r>
+              <w:rPr>
+                <w:noProof/>
+                <w:webHidden/>
+              </w:rPr>
+              <w:fldChar w:fldCharType="separate"/>
+            </w:r>
+            <w:r>
+              <w:rPr>
+                <w:noProof/>
+                <w:webHidden/>
+              </w:rPr>
+              <w:t>2</w:t>
+            </w:r>
+            <w:r>
+              <w:rPr>
+                <w:noProof/>
+                <w:webHidden/>
+              </w:rPr>
+              <w:fldChar w:fldCharType="end"/>
+            </w:r>
+          </w:hyperlink>
+        </w:p>
+        <w:p>
+          <w:pPr>
+            <w:pStyle w:val="TDC3"/>
+            <w:tabs>
+              <w:tab w:val="right" w:leader="dot" w:pos="8494"/>
+            </w:tabs>
+            <w:rPr>
+              <w:rFonts w:eastAsiaTheme="minorEastAsia"/>
+              <w:noProof/>
+              <w:lang w:eastAsia="es-ES"/>
+            </w:rPr>
+          </w:pPr>
+          <w:hyperlink w:anchor="_Toc120194092" w:history="1">
+            <w:r>
+              <w:rPr>
+                <w:rStyle w:val="Hipervnculo"/>
+                <w:noProof/>
+              </w:rPr>
+              <w:t>D)</w:t>
+            </w:r>
+            <w:r>
+              <w:rPr>
+                <w:noProof/>
+                <w:webHidden/>
+              </w:rPr>
+              <w:tab/>
+            </w:r>
+            <w:r>
+              <w:rPr>
+                <w:noProof/>
+                <w:webHidden/>
+              </w:rPr>
+              <w:fldChar w:fldCharType="begin"/>
+            </w:r>
+            <w:r>
+              <w:rPr>
+                <w:noProof/>
+                <w:webHidden/>
+              </w:rPr>
+              <w:instrText xml:space="preserve"> PAGEREF _Toc120194092 \h </w:instrText>
+            </w:r>
+            <w:r>
+              <w:rPr>
+                <w:noProof/>
+                <w:webHidden/>
+              </w:rPr>
+            </w:r>
+            <w:r>
+              <w:rPr>
+                <w:noProof/>
+                <w:webHidden/>
+              </w:rPr>
+              <w:fldChar w:fldCharType="separate"/>
+            </w:r>
+            <w:r>
+              <w:rPr>
+                <w:noProof/>
+                <w:webHidden/>
+              </w:rPr>
+              <w:t>2</w:t>
             </w:r>
             <w:r>
               <w:rPr>
@@ -683,13 +1095,13 @@
               <w:lang w:eastAsia="es-ES"/>
             </w:rPr>
           </w:pPr>
-          <w:hyperlink w:anchor="_Toc117171083" w:history="1">
+          <w:hyperlink w:anchor="_Toc120194093" w:history="1">
             <w:r>
               <w:rPr>
                 <w:rStyle w:val="Hipervnculo"/>
                 <w:noProof/>
               </w:rPr>
-              <w:t>Extensión del algoritmo</w:t>
+              <w:t>I3) Analizar el entrenamiento y comparar con la red ajustada a mano</w:t>
             </w:r>
             <w:r>
               <w:rPr>
@@ -710,7 +1122,7 @@
                 <w:noProof/>
                 <w:webHidden/>
               </w:rPr>
-              <w:instrText xml:space="preserve"> PAGEREF _Toc117171083 \h </w:instrText>
+              <w:instrText xml:space="preserve"> PAGEREF _Toc120194093 \h </w:instrText>
             </w:r>
             <w:r>
               <w:rPr>
@@ -730,7 +1142,987 @@
                 <w:noProof/>
                 <w:webHidden/>
               </w:rPr>
-              <w:t>4</w:t>
+              <w:t>2</w:t>
+            </w:r>
+            <w:r>
+              <w:rPr>
+                <w:noProof/>
+                <w:webHidden/>
+              </w:rPr>
+              <w:fldChar w:fldCharType="end"/>
+            </w:r>
+          </w:hyperlink>
+        </w:p>
+        <w:p>
+          <w:pPr>
+            <w:pStyle w:val="TDC3"/>
+            <w:tabs>
+              <w:tab w:val="right" w:leader="dot" w:pos="8494"/>
+            </w:tabs>
+            <w:rPr>
+              <w:rFonts w:eastAsiaTheme="minorEastAsia"/>
+              <w:noProof/>
+              <w:lang w:eastAsia="es-ES"/>
+            </w:rPr>
+          </w:pPr>
+          <w:hyperlink w:anchor="_Toc120194094" w:history="1">
+            <w:r>
+              <w:rPr>
+                <w:rStyle w:val="Hipervnculo"/>
+                <w:noProof/>
+              </w:rPr>
+              <w:t>A)</w:t>
+            </w:r>
+            <w:r>
+              <w:rPr>
+                <w:noProof/>
+                <w:webHidden/>
+              </w:rPr>
+              <w:tab/>
+            </w:r>
+            <w:r>
+              <w:rPr>
+                <w:noProof/>
+                <w:webHidden/>
+              </w:rPr>
+              <w:fldChar w:fldCharType="begin"/>
+            </w:r>
+            <w:r>
+              <w:rPr>
+                <w:noProof/>
+                <w:webHidden/>
+              </w:rPr>
+              <w:instrText xml:space="preserve"> PAGEREF _Toc120194094 \h </w:instrText>
+            </w:r>
+            <w:r>
+              <w:rPr>
+                <w:noProof/>
+                <w:webHidden/>
+              </w:rPr>
+            </w:r>
+            <w:r>
+              <w:rPr>
+                <w:noProof/>
+                <w:webHidden/>
+              </w:rPr>
+              <w:fldChar w:fldCharType="separate"/>
+            </w:r>
+            <w:r>
+              <w:rPr>
+                <w:noProof/>
+                <w:webHidden/>
+              </w:rPr>
+              <w:t>2</w:t>
+            </w:r>
+            <w:r>
+              <w:rPr>
+                <w:noProof/>
+                <w:webHidden/>
+              </w:rPr>
+              <w:fldChar w:fldCharType="end"/>
+            </w:r>
+          </w:hyperlink>
+        </w:p>
+        <w:p>
+          <w:pPr>
+            <w:pStyle w:val="TDC3"/>
+            <w:tabs>
+              <w:tab w:val="right" w:leader="dot" w:pos="8494"/>
+            </w:tabs>
+            <w:rPr>
+              <w:rFonts w:eastAsiaTheme="minorEastAsia"/>
+              <w:noProof/>
+              <w:lang w:eastAsia="es-ES"/>
+            </w:rPr>
+          </w:pPr>
+          <w:hyperlink w:anchor="_Toc120194095" w:history="1">
+            <w:r>
+              <w:rPr>
+                <w:rStyle w:val="Hipervnculo"/>
+                <w:noProof/>
+              </w:rPr>
+              <w:t>B)</w:t>
+            </w:r>
+            <w:r>
+              <w:rPr>
+                <w:noProof/>
+                <w:webHidden/>
+              </w:rPr>
+              <w:tab/>
+            </w:r>
+            <w:r>
+              <w:rPr>
+                <w:noProof/>
+                <w:webHidden/>
+              </w:rPr>
+              <w:fldChar w:fldCharType="begin"/>
+            </w:r>
+            <w:r>
+              <w:rPr>
+                <w:noProof/>
+                <w:webHidden/>
+              </w:rPr>
+              <w:instrText xml:space="preserve"> PAGEREF _Toc120194095 \h </w:instrText>
+            </w:r>
+            <w:r>
+              <w:rPr>
+                <w:noProof/>
+                <w:webHidden/>
+              </w:rPr>
+            </w:r>
+            <w:r>
+              <w:rPr>
+                <w:noProof/>
+                <w:webHidden/>
+              </w:rPr>
+              <w:fldChar w:fldCharType="separate"/>
+            </w:r>
+            <w:r>
+              <w:rPr>
+                <w:noProof/>
+                <w:webHidden/>
+              </w:rPr>
+              <w:t>2</w:t>
+            </w:r>
+            <w:r>
+              <w:rPr>
+                <w:noProof/>
+                <w:webHidden/>
+              </w:rPr>
+              <w:fldChar w:fldCharType="end"/>
+            </w:r>
+          </w:hyperlink>
+        </w:p>
+        <w:p>
+          <w:pPr>
+            <w:pStyle w:val="TDC3"/>
+            <w:tabs>
+              <w:tab w:val="right" w:leader="dot" w:pos="8494"/>
+            </w:tabs>
+            <w:rPr>
+              <w:rFonts w:eastAsiaTheme="minorEastAsia"/>
+              <w:noProof/>
+              <w:lang w:eastAsia="es-ES"/>
+            </w:rPr>
+          </w:pPr>
+          <w:hyperlink w:anchor="_Toc120194096" w:history="1">
+            <w:r>
+              <w:rPr>
+                <w:rStyle w:val="Hipervnculo"/>
+                <w:noProof/>
+              </w:rPr>
+              <w:t>C)</w:t>
+            </w:r>
+            <w:r>
+              <w:rPr>
+                <w:noProof/>
+                <w:webHidden/>
+              </w:rPr>
+              <w:tab/>
+            </w:r>
+            <w:r>
+              <w:rPr>
+                <w:noProof/>
+                <w:webHidden/>
+              </w:rPr>
+              <w:fldChar w:fldCharType="begin"/>
+            </w:r>
+            <w:r>
+              <w:rPr>
+                <w:noProof/>
+                <w:webHidden/>
+              </w:rPr>
+              <w:instrText xml:space="preserve"> PAGEREF _Toc120194096 \h </w:instrText>
+            </w:r>
+            <w:r>
+              <w:rPr>
+                <w:noProof/>
+                <w:webHidden/>
+              </w:rPr>
+            </w:r>
+            <w:r>
+              <w:rPr>
+                <w:noProof/>
+                <w:webHidden/>
+              </w:rPr>
+              <w:fldChar w:fldCharType="separate"/>
+            </w:r>
+            <w:r>
+              <w:rPr>
+                <w:noProof/>
+                <w:webHidden/>
+              </w:rPr>
+              <w:t>2</w:t>
+            </w:r>
+            <w:r>
+              <w:rPr>
+                <w:noProof/>
+                <w:webHidden/>
+              </w:rPr>
+              <w:fldChar w:fldCharType="end"/>
+            </w:r>
+          </w:hyperlink>
+        </w:p>
+        <w:p>
+          <w:pPr>
+            <w:pStyle w:val="TDC2"/>
+            <w:tabs>
+              <w:tab w:val="right" w:leader="dot" w:pos="8494"/>
+            </w:tabs>
+            <w:rPr>
+              <w:rFonts w:eastAsiaTheme="minorEastAsia"/>
+              <w:noProof/>
+              <w:lang w:eastAsia="es-ES"/>
+            </w:rPr>
+          </w:pPr>
+          <w:hyperlink w:anchor="_Toc120194097" w:history="1">
+            <w:r>
+              <w:rPr>
+                <w:rStyle w:val="Hipervnculo"/>
+                <w:noProof/>
+              </w:rPr>
+              <w:t>I4) Aplica backpropagation manualmente (opcional)</w:t>
+            </w:r>
+            <w:r>
+              <w:rPr>
+                <w:noProof/>
+                <w:webHidden/>
+              </w:rPr>
+              <w:tab/>
+            </w:r>
+            <w:r>
+              <w:rPr>
+                <w:noProof/>
+                <w:webHidden/>
+              </w:rPr>
+              <w:fldChar w:fldCharType="begin"/>
+            </w:r>
+            <w:r>
+              <w:rPr>
+                <w:noProof/>
+                <w:webHidden/>
+              </w:rPr>
+              <w:instrText xml:space="preserve"> PAGEREF _Toc120194097 \h </w:instrText>
+            </w:r>
+            <w:r>
+              <w:rPr>
+                <w:noProof/>
+                <w:webHidden/>
+              </w:rPr>
+            </w:r>
+            <w:r>
+              <w:rPr>
+                <w:noProof/>
+                <w:webHidden/>
+              </w:rPr>
+              <w:fldChar w:fldCharType="separate"/>
+            </w:r>
+            <w:r>
+              <w:rPr>
+                <w:noProof/>
+                <w:webHidden/>
+              </w:rPr>
+              <w:t>2</w:t>
+            </w:r>
+            <w:r>
+              <w:rPr>
+                <w:noProof/>
+                <w:webHidden/>
+              </w:rPr>
+              <w:fldChar w:fldCharType="end"/>
+            </w:r>
+          </w:hyperlink>
+        </w:p>
+        <w:p>
+          <w:pPr>
+            <w:pStyle w:val="TDC1"/>
+            <w:tabs>
+              <w:tab w:val="right" w:leader="dot" w:pos="8494"/>
+            </w:tabs>
+            <w:rPr>
+              <w:rFonts w:eastAsiaTheme="minorEastAsia"/>
+              <w:noProof/>
+              <w:lang w:eastAsia="es-ES"/>
+            </w:rPr>
+          </w:pPr>
+          <w:hyperlink w:anchor="_Toc120194098" w:history="1">
+            <w:r>
+              <w:rPr>
+                <w:rStyle w:val="Hipervnculo"/>
+                <w:noProof/>
+              </w:rPr>
+              <w:t>Parte2: Entrena un MLP mediante Deep Learning usando Keras</w:t>
+            </w:r>
+            <w:r>
+              <w:rPr>
+                <w:noProof/>
+                <w:webHidden/>
+              </w:rPr>
+              <w:tab/>
+            </w:r>
+            <w:r>
+              <w:rPr>
+                <w:noProof/>
+                <w:webHidden/>
+              </w:rPr>
+              <w:fldChar w:fldCharType="begin"/>
+            </w:r>
+            <w:r>
+              <w:rPr>
+                <w:noProof/>
+                <w:webHidden/>
+              </w:rPr>
+              <w:instrText xml:space="preserve"> PAGEREF _Toc120194098 \h </w:instrText>
+            </w:r>
+            <w:r>
+              <w:rPr>
+                <w:noProof/>
+                <w:webHidden/>
+              </w:rPr>
+            </w:r>
+            <w:r>
+              <w:rPr>
+                <w:noProof/>
+                <w:webHidden/>
+              </w:rPr>
+              <w:fldChar w:fldCharType="separate"/>
+            </w:r>
+            <w:r>
+              <w:rPr>
+                <w:noProof/>
+                <w:webHidden/>
+              </w:rPr>
+              <w:t>3</w:t>
+            </w:r>
+            <w:r>
+              <w:rPr>
+                <w:noProof/>
+                <w:webHidden/>
+              </w:rPr>
+              <w:fldChar w:fldCharType="end"/>
+            </w:r>
+          </w:hyperlink>
+        </w:p>
+        <w:p>
+          <w:pPr>
+            <w:pStyle w:val="TDC2"/>
+            <w:tabs>
+              <w:tab w:val="right" w:leader="dot" w:pos="8494"/>
+            </w:tabs>
+            <w:rPr>
+              <w:rFonts w:eastAsiaTheme="minorEastAsia"/>
+              <w:noProof/>
+              <w:lang w:eastAsia="es-ES"/>
+            </w:rPr>
+          </w:pPr>
+          <w:hyperlink w:anchor="_Toc120194099" w:history="1">
+            <w:r>
+              <w:rPr>
+                <w:rStyle w:val="Hipervnculo"/>
+                <w:noProof/>
+              </w:rPr>
+              <w:t>II1) Procesamiento de los datos</w:t>
+            </w:r>
+            <w:r>
+              <w:rPr>
+                <w:noProof/>
+                <w:webHidden/>
+              </w:rPr>
+              <w:tab/>
+            </w:r>
+            <w:r>
+              <w:rPr>
+                <w:noProof/>
+                <w:webHidden/>
+              </w:rPr>
+              <w:fldChar w:fldCharType="begin"/>
+            </w:r>
+            <w:r>
+              <w:rPr>
+                <w:noProof/>
+                <w:webHidden/>
+              </w:rPr>
+              <w:instrText xml:space="preserve"> PAGEREF _Toc120194099 \h </w:instrText>
+            </w:r>
+            <w:r>
+              <w:rPr>
+                <w:noProof/>
+                <w:webHidden/>
+              </w:rPr>
+            </w:r>
+            <w:r>
+              <w:rPr>
+                <w:noProof/>
+                <w:webHidden/>
+              </w:rPr>
+              <w:fldChar w:fldCharType="separate"/>
+            </w:r>
+            <w:r>
+              <w:rPr>
+                <w:noProof/>
+                <w:webHidden/>
+              </w:rPr>
+              <w:t>3</w:t>
+            </w:r>
+            <w:r>
+              <w:rPr>
+                <w:noProof/>
+                <w:webHidden/>
+              </w:rPr>
+              <w:fldChar w:fldCharType="end"/>
+            </w:r>
+          </w:hyperlink>
+        </w:p>
+        <w:p>
+          <w:pPr>
+            <w:pStyle w:val="TDC3"/>
+            <w:tabs>
+              <w:tab w:val="right" w:leader="dot" w:pos="8494"/>
+            </w:tabs>
+            <w:rPr>
+              <w:rFonts w:eastAsiaTheme="minorEastAsia"/>
+              <w:noProof/>
+              <w:lang w:eastAsia="es-ES"/>
+            </w:rPr>
+          </w:pPr>
+          <w:hyperlink w:anchor="_Toc120194100" w:history="1">
+            <w:r>
+              <w:rPr>
+                <w:rStyle w:val="Hipervnculo"/>
+                <w:noProof/>
+              </w:rPr>
+              <w:t>A)</w:t>
+            </w:r>
+            <w:r>
+              <w:rPr>
+                <w:noProof/>
+                <w:webHidden/>
+              </w:rPr>
+              <w:tab/>
+            </w:r>
+            <w:r>
+              <w:rPr>
+                <w:noProof/>
+                <w:webHidden/>
+              </w:rPr>
+              <w:fldChar w:fldCharType="begin"/>
+            </w:r>
+            <w:r>
+              <w:rPr>
+                <w:noProof/>
+                <w:webHidden/>
+              </w:rPr>
+              <w:instrText xml:space="preserve"> PAGEREF _Toc120194100 \h </w:instrText>
+            </w:r>
+            <w:r>
+              <w:rPr>
+                <w:noProof/>
+                <w:webHidden/>
+              </w:rPr>
+            </w:r>
+            <w:r>
+              <w:rPr>
+                <w:noProof/>
+                <w:webHidden/>
+              </w:rPr>
+              <w:fldChar w:fldCharType="separate"/>
+            </w:r>
+            <w:r>
+              <w:rPr>
+                <w:noProof/>
+                <w:webHidden/>
+              </w:rPr>
+              <w:t>3</w:t>
+            </w:r>
+            <w:r>
+              <w:rPr>
+                <w:noProof/>
+                <w:webHidden/>
+              </w:rPr>
+              <w:fldChar w:fldCharType="end"/>
+            </w:r>
+          </w:hyperlink>
+        </w:p>
+        <w:p>
+          <w:pPr>
+            <w:pStyle w:val="TDC3"/>
+            <w:tabs>
+              <w:tab w:val="right" w:leader="dot" w:pos="8494"/>
+            </w:tabs>
+            <w:rPr>
+              <w:rFonts w:eastAsiaTheme="minorEastAsia"/>
+              <w:noProof/>
+              <w:lang w:eastAsia="es-ES"/>
+            </w:rPr>
+          </w:pPr>
+          <w:hyperlink w:anchor="_Toc120194101" w:history="1">
+            <w:r>
+              <w:rPr>
+                <w:rStyle w:val="Hipervnculo"/>
+                <w:noProof/>
+              </w:rPr>
+              <w:t>B)</w:t>
+            </w:r>
+            <w:r>
+              <w:rPr>
+                <w:noProof/>
+                <w:webHidden/>
+              </w:rPr>
+              <w:tab/>
+            </w:r>
+            <w:r>
+              <w:rPr>
+                <w:noProof/>
+                <w:webHidden/>
+              </w:rPr>
+              <w:fldChar w:fldCharType="begin"/>
+            </w:r>
+            <w:r>
+              <w:rPr>
+                <w:noProof/>
+                <w:webHidden/>
+              </w:rPr>
+              <w:instrText xml:space="preserve"> PAGEREF _Toc120194101 \h </w:instrText>
+            </w:r>
+            <w:r>
+              <w:rPr>
+                <w:noProof/>
+                <w:webHidden/>
+              </w:rPr>
+            </w:r>
+            <w:r>
+              <w:rPr>
+                <w:noProof/>
+                <w:webHidden/>
+              </w:rPr>
+              <w:fldChar w:fldCharType="separate"/>
+            </w:r>
+            <w:r>
+              <w:rPr>
+                <w:noProof/>
+                <w:webHidden/>
+              </w:rPr>
+              <w:t>3</w:t>
+            </w:r>
+            <w:r>
+              <w:rPr>
+                <w:noProof/>
+                <w:webHidden/>
+              </w:rPr>
+              <w:fldChar w:fldCharType="end"/>
+            </w:r>
+          </w:hyperlink>
+        </w:p>
+        <w:p>
+          <w:pPr>
+            <w:pStyle w:val="TDC2"/>
+            <w:tabs>
+              <w:tab w:val="right" w:leader="dot" w:pos="8494"/>
+            </w:tabs>
+            <w:rPr>
+              <w:rFonts w:eastAsiaTheme="minorEastAsia"/>
+              <w:noProof/>
+              <w:lang w:eastAsia="es-ES"/>
+            </w:rPr>
+          </w:pPr>
+          <w:hyperlink w:anchor="_Toc120194102" w:history="1">
+            <w:r>
+              <w:rPr>
+                <w:rStyle w:val="Hipervnculo"/>
+                <w:noProof/>
+              </w:rPr>
+              <w:t>II2) Implementa la red en keras</w:t>
+            </w:r>
+            <w:r>
+              <w:rPr>
+                <w:noProof/>
+                <w:webHidden/>
+              </w:rPr>
+              <w:tab/>
+            </w:r>
+            <w:r>
+              <w:rPr>
+                <w:noProof/>
+                <w:webHidden/>
+              </w:rPr>
+              <w:fldChar w:fldCharType="begin"/>
+            </w:r>
+            <w:r>
+              <w:rPr>
+                <w:noProof/>
+                <w:webHidden/>
+              </w:rPr>
+              <w:instrText xml:space="preserve"> PAGEREF _Toc120194102 \h </w:instrText>
+            </w:r>
+            <w:r>
+              <w:rPr>
+                <w:noProof/>
+                <w:webHidden/>
+              </w:rPr>
+            </w:r>
+            <w:r>
+              <w:rPr>
+                <w:noProof/>
+                <w:webHidden/>
+              </w:rPr>
+              <w:fldChar w:fldCharType="separate"/>
+            </w:r>
+            <w:r>
+              <w:rPr>
+                <w:noProof/>
+                <w:webHidden/>
+              </w:rPr>
+              <w:t>3</w:t>
+            </w:r>
+            <w:r>
+              <w:rPr>
+                <w:noProof/>
+                <w:webHidden/>
+              </w:rPr>
+              <w:fldChar w:fldCharType="end"/>
+            </w:r>
+          </w:hyperlink>
+        </w:p>
+        <w:p>
+          <w:pPr>
+            <w:pStyle w:val="TDC3"/>
+            <w:tabs>
+              <w:tab w:val="right" w:leader="dot" w:pos="8494"/>
+            </w:tabs>
+            <w:rPr>
+              <w:rFonts w:eastAsiaTheme="minorEastAsia"/>
+              <w:noProof/>
+              <w:lang w:eastAsia="es-ES"/>
+            </w:rPr>
+          </w:pPr>
+          <w:hyperlink w:anchor="_Toc120194103" w:history="1">
+            <w:r>
+              <w:rPr>
+                <w:rStyle w:val="Hipervnculo"/>
+                <w:noProof/>
+              </w:rPr>
+              <w:t>C)</w:t>
+            </w:r>
+            <w:r>
+              <w:rPr>
+                <w:noProof/>
+                <w:webHidden/>
+              </w:rPr>
+              <w:tab/>
+            </w:r>
+            <w:r>
+              <w:rPr>
+                <w:noProof/>
+                <w:webHidden/>
+              </w:rPr>
+              <w:fldChar w:fldCharType="begin"/>
+            </w:r>
+            <w:r>
+              <w:rPr>
+                <w:noProof/>
+                <w:webHidden/>
+              </w:rPr>
+              <w:instrText xml:space="preserve"> PAGEREF _Toc120194103 \h </w:instrText>
+            </w:r>
+            <w:r>
+              <w:rPr>
+                <w:noProof/>
+                <w:webHidden/>
+              </w:rPr>
+            </w:r>
+            <w:r>
+              <w:rPr>
+                <w:noProof/>
+                <w:webHidden/>
+              </w:rPr>
+              <w:fldChar w:fldCharType="separate"/>
+            </w:r>
+            <w:r>
+              <w:rPr>
+                <w:noProof/>
+                <w:webHidden/>
+              </w:rPr>
+              <w:t>3</w:t>
+            </w:r>
+            <w:r>
+              <w:rPr>
+                <w:noProof/>
+                <w:webHidden/>
+              </w:rPr>
+              <w:fldChar w:fldCharType="end"/>
+            </w:r>
+          </w:hyperlink>
+        </w:p>
+        <w:p>
+          <w:pPr>
+            <w:pStyle w:val="TDC3"/>
+            <w:tabs>
+              <w:tab w:val="right" w:leader="dot" w:pos="8494"/>
+            </w:tabs>
+            <w:rPr>
+              <w:rFonts w:eastAsiaTheme="minorEastAsia"/>
+              <w:noProof/>
+              <w:lang w:eastAsia="es-ES"/>
+            </w:rPr>
+          </w:pPr>
+          <w:hyperlink w:anchor="_Toc120194104" w:history="1">
+            <w:r>
+              <w:rPr>
+                <w:rStyle w:val="Hipervnculo"/>
+                <w:noProof/>
+              </w:rPr>
+              <w:t>D)</w:t>
+            </w:r>
+            <w:r>
+              <w:rPr>
+                <w:noProof/>
+                <w:webHidden/>
+              </w:rPr>
+              <w:tab/>
+            </w:r>
+            <w:r>
+              <w:rPr>
+                <w:noProof/>
+                <w:webHidden/>
+              </w:rPr>
+              <w:fldChar w:fldCharType="begin"/>
+            </w:r>
+            <w:r>
+              <w:rPr>
+                <w:noProof/>
+                <w:webHidden/>
+              </w:rPr>
+              <w:instrText xml:space="preserve"> PAGEREF _Toc120194104 \h </w:instrText>
+            </w:r>
+            <w:r>
+              <w:rPr>
+                <w:noProof/>
+                <w:webHidden/>
+              </w:rPr>
+            </w:r>
+            <w:r>
+              <w:rPr>
+                <w:noProof/>
+                <w:webHidden/>
+              </w:rPr>
+              <w:fldChar w:fldCharType="separate"/>
+            </w:r>
+            <w:r>
+              <w:rPr>
+                <w:noProof/>
+                <w:webHidden/>
+              </w:rPr>
+              <w:t>3</w:t>
+            </w:r>
+            <w:r>
+              <w:rPr>
+                <w:noProof/>
+                <w:webHidden/>
+              </w:rPr>
+              <w:fldChar w:fldCharType="end"/>
+            </w:r>
+          </w:hyperlink>
+        </w:p>
+        <w:p>
+          <w:pPr>
+            <w:pStyle w:val="TDC2"/>
+            <w:tabs>
+              <w:tab w:val="right" w:leader="dot" w:pos="8494"/>
+            </w:tabs>
+            <w:rPr>
+              <w:rFonts w:eastAsiaTheme="minorEastAsia"/>
+              <w:noProof/>
+              <w:lang w:eastAsia="es-ES"/>
+            </w:rPr>
+          </w:pPr>
+          <w:hyperlink w:anchor="_Toc120194105" w:history="1">
+            <w:r>
+              <w:rPr>
+                <w:rStyle w:val="Hipervnculo"/>
+                <w:noProof/>
+              </w:rPr>
+              <w:t>II3) Prueba el modelo</w:t>
+            </w:r>
+            <w:r>
+              <w:rPr>
+                <w:noProof/>
+                <w:webHidden/>
+              </w:rPr>
+              <w:tab/>
+            </w:r>
+            <w:r>
+              <w:rPr>
+                <w:noProof/>
+                <w:webHidden/>
+              </w:rPr>
+              <w:fldChar w:fldCharType="begin"/>
+            </w:r>
+            <w:r>
+              <w:rPr>
+                <w:noProof/>
+                <w:webHidden/>
+              </w:rPr>
+              <w:instrText xml:space="preserve"> PAGEREF _Toc120194105 \h </w:instrText>
+            </w:r>
+            <w:r>
+              <w:rPr>
+                <w:noProof/>
+                <w:webHidden/>
+              </w:rPr>
+            </w:r>
+            <w:r>
+              <w:rPr>
+                <w:noProof/>
+                <w:webHidden/>
+              </w:rPr>
+              <w:fldChar w:fldCharType="separate"/>
+            </w:r>
+            <w:r>
+              <w:rPr>
+                <w:noProof/>
+                <w:webHidden/>
+              </w:rPr>
+              <w:t>3</w:t>
+            </w:r>
+            <w:r>
+              <w:rPr>
+                <w:noProof/>
+                <w:webHidden/>
+              </w:rPr>
+              <w:fldChar w:fldCharType="end"/>
+            </w:r>
+          </w:hyperlink>
+        </w:p>
+        <w:p>
+          <w:pPr>
+            <w:pStyle w:val="TDC3"/>
+            <w:tabs>
+              <w:tab w:val="right" w:leader="dot" w:pos="8494"/>
+            </w:tabs>
+            <w:rPr>
+              <w:rFonts w:eastAsiaTheme="minorEastAsia"/>
+              <w:noProof/>
+              <w:lang w:eastAsia="es-ES"/>
+            </w:rPr>
+          </w:pPr>
+          <w:hyperlink w:anchor="_Toc120194106" w:history="1">
+            <w:r>
+              <w:rPr>
+                <w:rStyle w:val="Hipervnculo"/>
+                <w:noProof/>
+              </w:rPr>
+              <w:t>E)</w:t>
+            </w:r>
+            <w:r>
+              <w:rPr>
+                <w:noProof/>
+                <w:webHidden/>
+              </w:rPr>
+              <w:tab/>
+            </w:r>
+            <w:r>
+              <w:rPr>
+                <w:noProof/>
+                <w:webHidden/>
+              </w:rPr>
+              <w:fldChar w:fldCharType="begin"/>
+            </w:r>
+            <w:r>
+              <w:rPr>
+                <w:noProof/>
+                <w:webHidden/>
+              </w:rPr>
+              <w:instrText xml:space="preserve"> PAGEREF _Toc120194106 \h </w:instrText>
+            </w:r>
+            <w:r>
+              <w:rPr>
+                <w:noProof/>
+                <w:webHidden/>
+              </w:rPr>
+            </w:r>
+            <w:r>
+              <w:rPr>
+                <w:noProof/>
+                <w:webHidden/>
+              </w:rPr>
+              <w:fldChar w:fldCharType="separate"/>
+            </w:r>
+            <w:r>
+              <w:rPr>
+                <w:noProof/>
+                <w:webHidden/>
+              </w:rPr>
+              <w:t>3</w:t>
+            </w:r>
+            <w:r>
+              <w:rPr>
+                <w:noProof/>
+                <w:webHidden/>
+              </w:rPr>
+              <w:fldChar w:fldCharType="end"/>
+            </w:r>
+          </w:hyperlink>
+        </w:p>
+        <w:p>
+          <w:pPr>
+            <w:pStyle w:val="TDC2"/>
+            <w:tabs>
+              <w:tab w:val="right" w:leader="dot" w:pos="8494"/>
+            </w:tabs>
+            <w:rPr>
+              <w:rFonts w:eastAsiaTheme="minorEastAsia"/>
+              <w:noProof/>
+              <w:lang w:eastAsia="es-ES"/>
+            </w:rPr>
+          </w:pPr>
+          <w:hyperlink w:anchor="_Toc120194107" w:history="1">
+            <w:r>
+              <w:rPr>
+                <w:rStyle w:val="Hipervnculo"/>
+                <w:noProof/>
+              </w:rPr>
+              <w:t>II4) Mejora la red (opcional)</w:t>
+            </w:r>
+            <w:r>
+              <w:rPr>
+                <w:noProof/>
+                <w:webHidden/>
+              </w:rPr>
+              <w:tab/>
+            </w:r>
+            <w:r>
+              <w:rPr>
+                <w:noProof/>
+                <w:webHidden/>
+              </w:rPr>
+              <w:fldChar w:fldCharType="begin"/>
+            </w:r>
+            <w:r>
+              <w:rPr>
+                <w:noProof/>
+                <w:webHidden/>
+              </w:rPr>
+              <w:instrText xml:space="preserve"> PAGEREF _Toc120194107 \h </w:instrText>
+            </w:r>
+            <w:r>
+              <w:rPr>
+                <w:noProof/>
+                <w:webHidden/>
+              </w:rPr>
+            </w:r>
+            <w:r>
+              <w:rPr>
+                <w:noProof/>
+                <w:webHidden/>
+              </w:rPr>
+              <w:fldChar w:fldCharType="separate"/>
+            </w:r>
+            <w:r>
+              <w:rPr>
+                <w:noProof/>
+                <w:webHidden/>
+              </w:rPr>
+              <w:t>3</w:t>
             </w:r>
             <w:r>
               <w:rPr>
@@ -772,9 +2164,847 @@
       </w:r>
       <w:bookmarkEnd w:id="0"/>
     </w:p>
+    <w:p>
+      <w:pPr>
+        <w:pStyle w:val="Ttulo1"/>
+      </w:pPr>
+      <w:bookmarkStart w:id="1" w:name="_Toc120194084"/>
+      <w:r>
+        <w:lastRenderedPageBreak/>
+        <w:t>Parte 1</w:t>
+      </w:r>
+      <w:r>
+        <w:t xml:space="preserve">: </w:t>
+      </w:r>
+      <w:r>
+        <w:t>Aprende las bases de un MLP</w:t>
+      </w:r>
+      <w:bookmarkEnd w:id="1"/>
+    </w:p>
+    <w:p>
+      <w:pPr>
+        <w:pStyle w:val="Ttulo2"/>
+      </w:pPr>
+      <w:bookmarkStart w:id="2" w:name="_Toc120194085"/>
+      <w:r>
+        <w:t>I1)</w:t>
+      </w:r>
+      <w:r>
+        <w:t xml:space="preserve"> </w:t>
+      </w:r>
+      <w:r>
+        <w:t>Resolviendo una función booleana</w:t>
+      </w:r>
+      <w:r>
+        <w:t xml:space="preserve"> mediante MLP</w:t>
+      </w:r>
+      <w:bookmarkEnd w:id="2"/>
+    </w:p>
+    <w:p>
+      <w:pPr>
+        <w:pStyle w:val="Ttulo3"/>
+      </w:pPr>
+      <w:bookmarkStart w:id="3" w:name="_Toc120194086"/>
+      <w:r>
+        <w:t>A)</w:t>
+      </w:r>
+      <w:bookmarkEnd w:id="3"/>
+    </w:p>
+    <w:p>
+      <w:r>
+        <w:rPr>
+          <w:noProof/>
+        </w:rPr>
+        <w:drawing>
+          <wp:inline distT="0" distB="0" distL="0" distR="0" wp14:anchorId="5E248835" wp14:editId="3A8A351E">
+            <wp:extent cx="5286375" cy="800100"/>
+            <wp:effectExtent l="0" t="0" r="9525" b="0"/>
+            <wp:docPr id="1" name="Imagen 1" descr="Texto&#10;&#10;Descripción generada automáticamente"/>
+            <wp:cNvGraphicFramePr>
+              <a:graphicFrameLocks xmlns:a="http://schemas.openxmlformats.org/drawingml/2006/main" noChangeAspect="1"/>
+            </wp:cNvGraphicFramePr>
+            <a:graphic xmlns:a="http://schemas.openxmlformats.org/drawingml/2006/main">
+              <a:graphicData uri="http://schemas.openxmlformats.org/drawingml/2006/picture">
+                <pic:pic xmlns:pic="http://schemas.openxmlformats.org/drawingml/2006/picture">
+                  <pic:nvPicPr>
+                    <pic:cNvPr id="1" name="Imagen 1" descr="Texto&#10;&#10;Descripción generada automáticamente"/>
+                    <pic:cNvPicPr/>
+                  </pic:nvPicPr>
+                  <pic:blipFill>
+                    <a:blip r:embed="rId9"/>
+                    <a:stretch>
+                      <a:fillRect/>
+                    </a:stretch>
+                  </pic:blipFill>
+                  <pic:spPr>
+                    <a:xfrm>
+                      <a:off x="0" y="0"/>
+                      <a:ext cx="5286375" cy="800100"/>
+                    </a:xfrm>
+                    <a:prstGeom prst="rect">
+                      <a:avLst/>
+                    </a:prstGeom>
+                  </pic:spPr>
+                </pic:pic>
+              </a:graphicData>
+            </a:graphic>
+          </wp:inline>
+        </w:drawing>
+      </w:r>
+    </w:p>
+    <w:p>
+      <w:r>
+        <w:t>La función que tenemos que enfrentar es:</w:t>
+      </w:r>
+    </w:p>
+    <w:p>
+      <w:r>
+        <w:rPr>
+          <w:noProof/>
+        </w:rPr>
+        <w:drawing>
+          <wp:inline distT="0" distB="0" distL="0" distR="0" wp14:anchorId="32261655" wp14:editId="2269E7A6">
+            <wp:extent cx="5400040" cy="284480"/>
+            <wp:effectExtent l="0" t="0" r="0" b="0"/>
+            <wp:docPr id="2" name="Imagen 2"/>
+            <wp:cNvGraphicFramePr>
+              <a:graphicFrameLocks xmlns:a="http://schemas.openxmlformats.org/drawingml/2006/main" noChangeAspect="1"/>
+            </wp:cNvGraphicFramePr>
+            <a:graphic xmlns:a="http://schemas.openxmlformats.org/drawingml/2006/main">
+              <a:graphicData uri="http://schemas.openxmlformats.org/drawingml/2006/picture">
+                <pic:pic xmlns:pic="http://schemas.openxmlformats.org/drawingml/2006/picture">
+                  <pic:nvPicPr>
+                    <pic:cNvPr id="1" name=""/>
+                    <pic:cNvPicPr/>
+                  </pic:nvPicPr>
+                  <pic:blipFill>
+                    <a:blip r:embed="rId10"/>
+                    <a:stretch>
+                      <a:fillRect/>
+                    </a:stretch>
+                  </pic:blipFill>
+                  <pic:spPr>
+                    <a:xfrm>
+                      <a:off x="0" y="0"/>
+                      <a:ext cx="5400040" cy="284480"/>
+                    </a:xfrm>
+                    <a:prstGeom prst="rect">
+                      <a:avLst/>
+                    </a:prstGeom>
+                  </pic:spPr>
+                </pic:pic>
+              </a:graphicData>
+            </a:graphic>
+          </wp:inline>
+        </w:drawing>
+      </w:r>
+    </w:p>
+    <w:p>
+      <w:r>
+        <w:rPr>
+          <w:noProof/>
+        </w:rPr>
+        <w:drawing>
+          <wp:inline distT="0" distB="0" distL="0" distR="0" wp14:anchorId="1EC36B7C" wp14:editId="49FF275F">
+            <wp:extent cx="5019675" cy="619125"/>
+            <wp:effectExtent l="0" t="0" r="9525" b="9525"/>
+            <wp:docPr id="4" name="Imagen 4" descr="Imagen que contiene naranja, foto, oscuro, cerca&#10;&#10;Descripción generada automáticamente"/>
+            <wp:cNvGraphicFramePr>
+              <a:graphicFrameLocks xmlns:a="http://schemas.openxmlformats.org/drawingml/2006/main" noChangeAspect="1"/>
+            </wp:cNvGraphicFramePr>
+            <a:graphic xmlns:a="http://schemas.openxmlformats.org/drawingml/2006/main">
+              <a:graphicData uri="http://schemas.openxmlformats.org/drawingml/2006/picture">
+                <pic:pic xmlns:pic="http://schemas.openxmlformats.org/drawingml/2006/picture">
+                  <pic:nvPicPr>
+                    <pic:cNvPr id="4" name="Imagen 4" descr="Imagen que contiene naranja, foto, oscuro, cerca&#10;&#10;Descripción generada automáticamente"/>
+                    <pic:cNvPicPr/>
+                  </pic:nvPicPr>
+                  <pic:blipFill>
+                    <a:blip r:embed="rId11"/>
+                    <a:stretch>
+                      <a:fillRect/>
+                    </a:stretch>
+                  </pic:blipFill>
+                  <pic:spPr>
+                    <a:xfrm>
+                      <a:off x="0" y="0"/>
+                      <a:ext cx="5019675" cy="619125"/>
+                    </a:xfrm>
+                    <a:prstGeom prst="rect">
+                      <a:avLst/>
+                    </a:prstGeom>
+                  </pic:spPr>
+                </pic:pic>
+              </a:graphicData>
+            </a:graphic>
+          </wp:inline>
+        </w:drawing>
+      </w:r>
+    </w:p>
+    <w:p>
+      <w:r>
+        <w:t>Para el cálculo de los pesos y umbrales, he utilizado Excel.</w:t>
+      </w:r>
+    </w:p>
+    <w:p>
+      <w:r>
+        <w:t xml:space="preserve">Aunque parezca una herramienta extravagante, </w:t>
+      </w:r>
+      <w:r>
+        <w:t>me ha facilitado mucho el calculo de los pesos y umbrales, ya que cuando modificamos un valor, el resto de los valores se modifican al instante sin necesidad de una ejecución.</w:t>
+      </w:r>
+    </w:p>
+    <w:p>
+      <w:r>
+        <w:t>Primero he implementado la tabla de verdad de cada uno de los términos, siendo estos 5</w:t>
+      </w:r>
+    </w:p>
+    <w:p>
+      <w:r>
+        <w:rPr>
+          <w:noProof/>
+        </w:rPr>
+        <w:drawing>
+          <wp:inline distT="0" distB="0" distL="0" distR="0" wp14:anchorId="039CD26F" wp14:editId="3241AAAA">
+            <wp:extent cx="4695825" cy="2790825"/>
+            <wp:effectExtent l="0" t="0" r="9525" b="9525"/>
+            <wp:docPr id="5" name="Imagen 5" descr="Tabla&#10;&#10;Descripción generada automáticamente"/>
+            <wp:cNvGraphicFramePr>
+              <a:graphicFrameLocks xmlns:a="http://schemas.openxmlformats.org/drawingml/2006/main" noChangeAspect="1"/>
+            </wp:cNvGraphicFramePr>
+            <a:graphic xmlns:a="http://schemas.openxmlformats.org/drawingml/2006/main">
+              <a:graphicData uri="http://schemas.openxmlformats.org/drawingml/2006/picture">
+                <pic:pic xmlns:pic="http://schemas.openxmlformats.org/drawingml/2006/picture">
+                  <pic:nvPicPr>
+                    <pic:cNvPr id="5" name="Imagen 5" descr="Tabla&#10;&#10;Descripción generada automáticamente"/>
+                    <pic:cNvPicPr/>
+                  </pic:nvPicPr>
+                  <pic:blipFill>
+                    <a:blip r:embed="rId12"/>
+                    <a:stretch>
+                      <a:fillRect/>
+                    </a:stretch>
+                  </pic:blipFill>
+                  <pic:spPr>
+                    <a:xfrm>
+                      <a:off x="0" y="0"/>
+                      <a:ext cx="4695825" cy="2790825"/>
+                    </a:xfrm>
+                    <a:prstGeom prst="rect">
+                      <a:avLst/>
+                    </a:prstGeom>
+                  </pic:spPr>
+                </pic:pic>
+              </a:graphicData>
+            </a:graphic>
+          </wp:inline>
+        </w:drawing>
+      </w:r>
+    </w:p>
+    <w:p>
+      <w:r>
+        <w:t xml:space="preserve">Antes de calcular los pesos me pregunte como seria la estructura de la red neuronal, como sabemos tenemos 5 términos por lo que utilizaremos una neurona para cada termino. Después todos estos términos se juntan con un </w:t>
+      </w:r>
+      <w:proofErr w:type="spellStart"/>
+      <w:r>
+        <w:t>or</w:t>
+      </w:r>
+      <w:proofErr w:type="spellEnd"/>
+      <w:r>
+        <w:t>, para implementar esta fusión, he puesto una última neurona que se activara si al menos una de 5 neuronas se activa.</w:t>
+      </w:r>
+    </w:p>
+    <w:p/>
+    <w:p>
+      <w:r>
+        <w:lastRenderedPageBreak/>
+        <w:t xml:space="preserve">Una vez la tabla de verdad echa, </w:t>
+      </w:r>
+      <w:r>
+        <w:t>he procedido a calcular los pesos para la primera neurona.</w:t>
+      </w:r>
+    </w:p>
+    <w:p>
+      <w:r>
+        <w:t>He ingresado la siguiente formula en cada fila del primer término:</w:t>
+      </w:r>
+    </w:p>
+    <w:p>
+      <w:r>
+        <w:rPr>
+          <w:noProof/>
+        </w:rPr>
+        <w:drawing>
+          <wp:inline distT="0" distB="0" distL="0" distR="0" wp14:anchorId="57A7BC34" wp14:editId="699201C7">
+            <wp:extent cx="4848225" cy="5709684"/>
+            <wp:effectExtent l="0" t="0" r="0" b="0"/>
+            <wp:docPr id="7" name="Imagen 7" descr="Interfaz de usuario gráfica, Gráfico, Tabla, Excel&#10;&#10;Descripción generada automáticamente"/>
+            <wp:cNvGraphicFramePr>
+              <a:graphicFrameLocks xmlns:a="http://schemas.openxmlformats.org/drawingml/2006/main" noChangeAspect="1"/>
+            </wp:cNvGraphicFramePr>
+            <a:graphic xmlns:a="http://schemas.openxmlformats.org/drawingml/2006/main">
+              <a:graphicData uri="http://schemas.openxmlformats.org/drawingml/2006/picture">
+                <pic:pic xmlns:pic="http://schemas.openxmlformats.org/drawingml/2006/picture">
+                  <pic:nvPicPr>
+                    <pic:cNvPr id="7" name="Imagen 7" descr="Interfaz de usuario gráfica, Gráfico, Tabla, Excel&#10;&#10;Descripción generada automáticamente"/>
+                    <pic:cNvPicPr/>
+                  </pic:nvPicPr>
+                  <pic:blipFill>
+                    <a:blip r:embed="rId13"/>
+                    <a:stretch>
+                      <a:fillRect/>
+                    </a:stretch>
+                  </pic:blipFill>
+                  <pic:spPr>
+                    <a:xfrm>
+                      <a:off x="0" y="0"/>
+                      <a:ext cx="4852980" cy="5715284"/>
+                    </a:xfrm>
+                    <a:prstGeom prst="rect">
+                      <a:avLst/>
+                    </a:prstGeom>
+                  </pic:spPr>
+                </pic:pic>
+              </a:graphicData>
+            </a:graphic>
+          </wp:inline>
+        </w:drawing>
+      </w:r>
+    </w:p>
+    <w:p>
+      <w:r>
+        <w:t xml:space="preserve">Lo que se busca es que los </w:t>
+      </w:r>
+      <w:r>
+        <w:t>términos</w:t>
+      </w:r>
+      <w:r>
+        <w:t xml:space="preserve"> en verde sean positivos y los azules negativos, para cuando se aplique la función sigmoidea, de &gt;0.5 si positivo o &lt;0.5 si negativo.</w:t>
+      </w:r>
+    </w:p>
+    <w:p/>
+    <w:p>
+      <w:r>
+        <w:t xml:space="preserve">La </w:t>
+      </w:r>
+      <w:r>
+        <w:t>fórmula</w:t>
+      </w:r>
+      <w:r>
+        <w:t xml:space="preserve"> </w:t>
+      </w:r>
+      <w:r>
+        <w:t xml:space="preserve">sigue </w:t>
+      </w:r>
+    </w:p>
+    <w:p>
+      <w:r>
+        <w:rPr>
+          <w:noProof/>
+        </w:rPr>
+        <w:drawing>
+          <wp:inline distT="0" distB="0" distL="0" distR="0" wp14:anchorId="6949ABA3" wp14:editId="4A4A85F9">
+            <wp:extent cx="571500" cy="219075"/>
+            <wp:effectExtent l="0" t="0" r="0" b="9525"/>
+            <wp:docPr id="8" name="Imagen 8"/>
+            <wp:cNvGraphicFramePr>
+              <a:graphicFrameLocks xmlns:a="http://schemas.openxmlformats.org/drawingml/2006/main" noChangeAspect="1"/>
+            </wp:cNvGraphicFramePr>
+            <a:graphic xmlns:a="http://schemas.openxmlformats.org/drawingml/2006/main">
+              <a:graphicData uri="http://schemas.openxmlformats.org/drawingml/2006/picture">
+                <pic:pic xmlns:pic="http://schemas.openxmlformats.org/drawingml/2006/picture">
+                  <pic:nvPicPr>
+                    <pic:cNvPr id="1" name=""/>
+                    <pic:cNvPicPr/>
+                  </pic:nvPicPr>
+                  <pic:blipFill>
+                    <a:blip r:embed="rId14"/>
+                    <a:stretch>
+                      <a:fillRect/>
+                    </a:stretch>
+                  </pic:blipFill>
+                  <pic:spPr>
+                    <a:xfrm>
+                      <a:off x="0" y="0"/>
+                      <a:ext cx="571500" cy="219075"/>
+                    </a:xfrm>
+                    <a:prstGeom prst="rect">
+                      <a:avLst/>
+                    </a:prstGeom>
+                  </pic:spPr>
+                </pic:pic>
+              </a:graphicData>
+            </a:graphic>
+          </wp:inline>
+        </w:drawing>
+      </w:r>
+    </w:p>
+    <w:p>
+      <w:r>
+        <w:t>Siendo w0 el b es decir el peso de la propia neurona, y w*x la entrada multiplicada por el peso del camino</w:t>
+      </w:r>
+    </w:p>
+    <w:p/>
+    <w:p>
+      <w:r>
+        <w:lastRenderedPageBreak/>
+        <w:t>Y vamos cambiando los pesos hasta conseguir el resultado deseado</w:t>
+      </w:r>
+    </w:p>
+    <w:p>
+      <w:r>
+        <w:rPr>
+          <w:noProof/>
+        </w:rPr>
+        <w:drawing>
+          <wp:inline distT="0" distB="0" distL="0" distR="0" wp14:anchorId="2E7C746C" wp14:editId="2513F968">
+            <wp:extent cx="5400040" cy="2752725"/>
+            <wp:effectExtent l="0" t="0" r="0" b="0"/>
+            <wp:docPr id="12" name="Imagen 12" descr="Captura de pantalla con letras y números&#10;&#10;Descripción generada automáticamente"/>
+            <wp:cNvGraphicFramePr>
+              <a:graphicFrameLocks xmlns:a="http://schemas.openxmlformats.org/drawingml/2006/main" noChangeAspect="1"/>
+            </wp:cNvGraphicFramePr>
+            <a:graphic xmlns:a="http://schemas.openxmlformats.org/drawingml/2006/main">
+              <a:graphicData uri="http://schemas.openxmlformats.org/drawingml/2006/picture">
+                <pic:pic xmlns:pic="http://schemas.openxmlformats.org/drawingml/2006/picture">
+                  <pic:nvPicPr>
+                    <pic:cNvPr id="12" name="Imagen 12" descr="Captura de pantalla con letras y números&#10;&#10;Descripción generada automáticamente"/>
+                    <pic:cNvPicPr/>
+                  </pic:nvPicPr>
+                  <pic:blipFill>
+                    <a:blip r:embed="rId15"/>
+                    <a:stretch>
+                      <a:fillRect/>
+                    </a:stretch>
+                  </pic:blipFill>
+                  <pic:spPr>
+                    <a:xfrm>
+                      <a:off x="0" y="0"/>
+                      <a:ext cx="5400040" cy="2752725"/>
+                    </a:xfrm>
+                    <a:prstGeom prst="rect">
+                      <a:avLst/>
+                    </a:prstGeom>
+                  </pic:spPr>
+                </pic:pic>
+              </a:graphicData>
+            </a:graphic>
+          </wp:inline>
+        </w:drawing>
+      </w:r>
+    </w:p>
+    <w:p>
+      <w:r>
+        <w:rPr>
+          <w:noProof/>
+        </w:rPr>
+        <w:drawing>
+          <wp:inline distT="0" distB="0" distL="0" distR="0" wp14:anchorId="614C7FD0" wp14:editId="4C450F0E">
+            <wp:extent cx="5400040" cy="2573079"/>
+            <wp:effectExtent l="0" t="0" r="0" b="0"/>
+            <wp:docPr id="13" name="Imagen 13" descr="Captura de pantalla con letras y números&#10;&#10;Descripción generada automáticamente"/>
+            <wp:cNvGraphicFramePr>
+              <a:graphicFrameLocks xmlns:a="http://schemas.openxmlformats.org/drawingml/2006/main" noChangeAspect="1"/>
+            </wp:cNvGraphicFramePr>
+            <a:graphic xmlns:a="http://schemas.openxmlformats.org/drawingml/2006/main">
+              <a:graphicData uri="http://schemas.openxmlformats.org/drawingml/2006/picture">
+                <pic:pic xmlns:pic="http://schemas.openxmlformats.org/drawingml/2006/picture">
+                  <pic:nvPicPr>
+                    <pic:cNvPr id="13" name="Imagen 13" descr="Captura de pantalla con letras y números&#10;&#10;Descripción generada automáticamente"/>
+                    <pic:cNvPicPr/>
+                  </pic:nvPicPr>
+                  <pic:blipFill>
+                    <a:blip r:embed="rId16"/>
+                    <a:stretch>
+                      <a:fillRect/>
+                    </a:stretch>
+                  </pic:blipFill>
+                  <pic:spPr>
+                    <a:xfrm>
+                      <a:off x="0" y="0"/>
+                      <a:ext cx="5403297" cy="2574631"/>
+                    </a:xfrm>
+                    <a:prstGeom prst="rect">
+                      <a:avLst/>
+                    </a:prstGeom>
+                  </pic:spPr>
+                </pic:pic>
+              </a:graphicData>
+            </a:graphic>
+          </wp:inline>
+        </w:drawing>
+      </w:r>
+    </w:p>
+    <w:p>
+      <w:r>
+        <w:rPr>
+          <w:noProof/>
+        </w:rPr>
+        <w:drawing>
+          <wp:inline distT="0" distB="0" distL="0" distR="0" wp14:anchorId="77699C6A" wp14:editId="7478AF6C">
+            <wp:extent cx="2552700" cy="2764466"/>
+            <wp:effectExtent l="0" t="0" r="0" b="0"/>
+            <wp:docPr id="14" name="Imagen 14" descr="Imagen de la pantalla de un celular con letras&#10;&#10;Descripción generada automáticamente con confianza baja"/>
+            <wp:cNvGraphicFramePr>
+              <a:graphicFrameLocks xmlns:a="http://schemas.openxmlformats.org/drawingml/2006/main" noChangeAspect="1"/>
+            </wp:cNvGraphicFramePr>
+            <a:graphic xmlns:a="http://schemas.openxmlformats.org/drawingml/2006/main">
+              <a:graphicData uri="http://schemas.openxmlformats.org/drawingml/2006/picture">
+                <pic:pic xmlns:pic="http://schemas.openxmlformats.org/drawingml/2006/picture">
+                  <pic:nvPicPr>
+                    <pic:cNvPr id="14" name="Imagen 14" descr="Imagen de la pantalla de un celular con letras&#10;&#10;Descripción generada automáticamente con confianza baja"/>
+                    <pic:cNvPicPr/>
+                  </pic:nvPicPr>
+                  <pic:blipFill>
+                    <a:blip r:embed="rId17"/>
+                    <a:stretch>
+                      <a:fillRect/>
+                    </a:stretch>
+                  </pic:blipFill>
+                  <pic:spPr>
+                    <a:xfrm>
+                      <a:off x="0" y="0"/>
+                      <a:ext cx="2554182" cy="2766071"/>
+                    </a:xfrm>
+                    <a:prstGeom prst="rect">
+                      <a:avLst/>
+                    </a:prstGeom>
+                  </pic:spPr>
+                </pic:pic>
+              </a:graphicData>
+            </a:graphic>
+          </wp:inline>
+        </w:drawing>
+      </w:r>
+    </w:p>
+    <w:p/>
+    <w:p/>
+    <w:p/>
+    <w:p>
+      <w:pPr>
+        <w:pStyle w:val="Ttulo3"/>
+      </w:pPr>
+      <w:bookmarkStart w:id="4" w:name="_Toc120194087"/>
+      <w:r>
+        <w:t>B)</w:t>
+      </w:r>
+      <w:bookmarkEnd w:id="4"/>
+    </w:p>
+    <w:p/>
+    <w:p>
+      <w:pPr>
+        <w:pStyle w:val="Ttulo2"/>
+      </w:pPr>
+      <w:bookmarkStart w:id="5" w:name="_Toc120194088"/>
+      <w:r>
+        <w:t>I2)</w:t>
+      </w:r>
+      <w:r>
+        <w:t xml:space="preserve"> </w:t>
+      </w:r>
+      <w:r>
+        <w:t xml:space="preserve">Modelar, entrenar y probar la red en </w:t>
+      </w:r>
+      <w:proofErr w:type="spellStart"/>
+      <w:r>
+        <w:t>Kera</w:t>
+      </w:r>
+      <w:r>
+        <w:t>s</w:t>
+      </w:r>
+      <w:bookmarkEnd w:id="5"/>
+      <w:proofErr w:type="spellEnd"/>
+    </w:p>
+    <w:p>
+      <w:pPr>
+        <w:pStyle w:val="Ttulo3"/>
+      </w:pPr>
+      <w:bookmarkStart w:id="6" w:name="_Toc120194089"/>
+      <w:r>
+        <w:t>A)</w:t>
+      </w:r>
+      <w:bookmarkEnd w:id="6"/>
+    </w:p>
+    <w:p/>
+    <w:p>
+      <w:pPr>
+        <w:pStyle w:val="Ttulo3"/>
+      </w:pPr>
+      <w:bookmarkStart w:id="7" w:name="_Toc120194090"/>
+      <w:r>
+        <w:t>B)</w:t>
+      </w:r>
+      <w:bookmarkEnd w:id="7"/>
+    </w:p>
+    <w:p/>
+    <w:p>
+      <w:pPr>
+        <w:pStyle w:val="Ttulo3"/>
+      </w:pPr>
+      <w:bookmarkStart w:id="8" w:name="_Toc120194091"/>
+      <w:r>
+        <w:t>C)</w:t>
+      </w:r>
+      <w:bookmarkEnd w:id="8"/>
+    </w:p>
+    <w:p/>
+    <w:p>
+      <w:pPr>
+        <w:pStyle w:val="Ttulo3"/>
+      </w:pPr>
+      <w:bookmarkStart w:id="9" w:name="_Toc120194092"/>
+      <w:r>
+        <w:t>D)</w:t>
+      </w:r>
+      <w:bookmarkEnd w:id="9"/>
+    </w:p>
+    <w:p/>
+    <w:p>
+      <w:pPr>
+        <w:pStyle w:val="Ttulo2"/>
+      </w:pPr>
+      <w:bookmarkStart w:id="10" w:name="_Toc120194093"/>
+      <w:r>
+        <w:t>I3)</w:t>
+      </w:r>
+      <w:r>
+        <w:t xml:space="preserve"> </w:t>
+      </w:r>
+      <w:r>
+        <w:t>Analizar el entrenamiento y comparar con la red ajustada a mano</w:t>
+      </w:r>
+      <w:bookmarkEnd w:id="10"/>
+    </w:p>
+    <w:p>
+      <w:pPr>
+        <w:pStyle w:val="Ttulo3"/>
+      </w:pPr>
+      <w:bookmarkStart w:id="11" w:name="_Toc120194094"/>
+      <w:r>
+        <w:t>A)</w:t>
+      </w:r>
+      <w:bookmarkEnd w:id="11"/>
+    </w:p>
+    <w:p/>
+    <w:p>
+      <w:pPr>
+        <w:pStyle w:val="Ttulo3"/>
+      </w:pPr>
+      <w:bookmarkStart w:id="12" w:name="_Toc120194095"/>
+      <w:r>
+        <w:t>B)</w:t>
+      </w:r>
+      <w:bookmarkEnd w:id="12"/>
+    </w:p>
+    <w:p/>
+    <w:p>
+      <w:pPr>
+        <w:pStyle w:val="Ttulo3"/>
+      </w:pPr>
+      <w:bookmarkStart w:id="13" w:name="_Toc120194096"/>
+      <w:r>
+        <w:t>C)</w:t>
+      </w:r>
+      <w:bookmarkEnd w:id="13"/>
+    </w:p>
+    <w:p/>
+    <w:p>
+      <w:pPr>
+        <w:pStyle w:val="Ttulo2"/>
+      </w:pPr>
+      <w:bookmarkStart w:id="14" w:name="_Toc120194097"/>
+      <w:r>
+        <w:t>I4)</w:t>
+      </w:r>
+      <w:r>
+        <w:t xml:space="preserve"> </w:t>
+      </w:r>
+      <w:r>
+        <w:t xml:space="preserve">Aplica </w:t>
+      </w:r>
+      <w:proofErr w:type="spellStart"/>
+      <w:r>
+        <w:t>backpropagation</w:t>
+      </w:r>
+      <w:proofErr w:type="spellEnd"/>
+      <w:r>
+        <w:t xml:space="preserve"> manualmente (opcional)</w:t>
+      </w:r>
+      <w:bookmarkEnd w:id="14"/>
+    </w:p>
+    <w:p/>
+    <w:p/>
+    <w:p/>
+    <w:p/>
+    <w:p/>
+    <w:p/>
+    <w:p/>
+    <w:p/>
+    <w:p/>
+    <w:p/>
+    <w:p>
+      <w:pPr>
+        <w:pStyle w:val="Ttulo1"/>
+      </w:pPr>
+      <w:bookmarkStart w:id="15" w:name="_Toc120194098"/>
+      <w:r>
+        <w:lastRenderedPageBreak/>
+        <w:t>Parte2</w:t>
+      </w:r>
+      <w:r>
+        <w:t xml:space="preserve">: </w:t>
+      </w:r>
+      <w:r>
+        <w:t xml:space="preserve">Entrena un MLP mediante Deep </w:t>
+      </w:r>
+      <w:proofErr w:type="spellStart"/>
+      <w:r>
+        <w:t>Learning</w:t>
+      </w:r>
+      <w:proofErr w:type="spellEnd"/>
+      <w:r>
+        <w:t xml:space="preserve"> usando </w:t>
+      </w:r>
+      <w:proofErr w:type="spellStart"/>
+      <w:r>
+        <w:t>Keras</w:t>
+      </w:r>
+      <w:bookmarkEnd w:id="15"/>
+      <w:proofErr w:type="spellEnd"/>
+    </w:p>
+    <w:p/>
+    <w:p>
+      <w:pPr>
+        <w:pStyle w:val="Ttulo2"/>
+      </w:pPr>
+      <w:bookmarkStart w:id="16" w:name="_Toc120194099"/>
+      <w:r>
+        <w:t>II1)</w:t>
+      </w:r>
+      <w:r>
+        <w:t xml:space="preserve"> </w:t>
+      </w:r>
+      <w:r>
+        <w:t>Procesamiento de los datos</w:t>
+      </w:r>
+      <w:bookmarkEnd w:id="16"/>
+    </w:p>
+    <w:p>
+      <w:pPr>
+        <w:pStyle w:val="Ttulo3"/>
+      </w:pPr>
+      <w:bookmarkStart w:id="17" w:name="_Toc120194100"/>
+      <w:r>
+        <w:t>A)</w:t>
+      </w:r>
+      <w:bookmarkEnd w:id="17"/>
+    </w:p>
+    <w:p/>
+    <w:p>
+      <w:pPr>
+        <w:pStyle w:val="Ttulo3"/>
+      </w:pPr>
+      <w:bookmarkStart w:id="18" w:name="_Toc120194101"/>
+      <w:r>
+        <w:t>B)</w:t>
+      </w:r>
+      <w:bookmarkEnd w:id="18"/>
+    </w:p>
+    <w:p/>
+    <w:p>
+      <w:pPr>
+        <w:pStyle w:val="Ttulo2"/>
+      </w:pPr>
+      <w:bookmarkStart w:id="19" w:name="_Toc120194102"/>
+      <w:r>
+        <w:t>II2)</w:t>
+      </w:r>
+      <w:r>
+        <w:t xml:space="preserve"> </w:t>
+      </w:r>
+      <w:r>
+        <w:t xml:space="preserve">Implementa la red en </w:t>
+      </w:r>
+      <w:proofErr w:type="spellStart"/>
+      <w:r>
+        <w:t>keras</w:t>
+      </w:r>
+      <w:bookmarkEnd w:id="19"/>
+      <w:proofErr w:type="spellEnd"/>
+    </w:p>
+    <w:p>
+      <w:pPr>
+        <w:pStyle w:val="Ttulo3"/>
+      </w:pPr>
+      <w:bookmarkStart w:id="20" w:name="_Toc120194103"/>
+      <w:r>
+        <w:t>C)</w:t>
+      </w:r>
+      <w:bookmarkEnd w:id="20"/>
+    </w:p>
+    <w:p/>
+    <w:p>
+      <w:pPr>
+        <w:pStyle w:val="Ttulo3"/>
+      </w:pPr>
+      <w:bookmarkStart w:id="21" w:name="_Toc120194104"/>
+      <w:r>
+        <w:t>D)</w:t>
+      </w:r>
+      <w:bookmarkEnd w:id="21"/>
+    </w:p>
+    <w:p/>
+    <w:p>
+      <w:pPr>
+        <w:pStyle w:val="Ttulo2"/>
+      </w:pPr>
+      <w:bookmarkStart w:id="22" w:name="_Toc120194105"/>
+      <w:r>
+        <w:t>II3)</w:t>
+      </w:r>
+      <w:r>
+        <w:t xml:space="preserve"> </w:t>
+      </w:r>
+      <w:r>
+        <w:t>Prueba el modelo</w:t>
+      </w:r>
+      <w:bookmarkEnd w:id="22"/>
+    </w:p>
+    <w:p>
+      <w:pPr>
+        <w:pStyle w:val="Ttulo3"/>
+      </w:pPr>
+      <w:bookmarkStart w:id="23" w:name="_Toc120194106"/>
+      <w:r>
+        <w:t>E)</w:t>
+      </w:r>
+      <w:bookmarkEnd w:id="23"/>
+    </w:p>
+    <w:p/>
+    <w:p>
+      <w:pPr>
+        <w:pStyle w:val="Ttulo2"/>
+      </w:pPr>
+      <w:bookmarkStart w:id="24" w:name="_Toc120194107"/>
+      <w:r>
+        <w:t>II4)</w:t>
+      </w:r>
+      <w:r>
+        <w:t xml:space="preserve"> </w:t>
+      </w:r>
+      <w:r>
+        <w:t>Mejora la red</w:t>
+      </w:r>
+      <w:r>
+        <w:t xml:space="preserve"> (opcional)</w:t>
+      </w:r>
+      <w:bookmarkEnd w:id="24"/>
+    </w:p>
+    <w:p/>
+    <w:p/>
     <w:p/>
     <w:sectPr>
-      <w:headerReference w:type="default" r:id="rId9"/>
+      <w:headerReference w:type="default" r:id="rId18"/>
       <w:pgSz w:w="11906" w:h="16838"/>
       <w:pgMar w:top="1417" w:right="1701" w:bottom="1417" w:left="1701" w:header="708" w:footer="708" w:gutter="0"/>
       <w:pgNumType w:start="0"/>
@@ -878,7 +3108,7 @@
                         <w:caps/>
                         <w:color w:val="FFFFFF" w:themeColor="background1"/>
                       </w:rPr>
-                      <w:t xml:space="preserve">Practica 2 </w:t>
+                      <w:t>Practica 2</w:t>
                     </w:r>
                   </w:p>
                 </w:sdtContent>
@@ -1747,6 +3977,40 @@
       <w:bCs/>
     </w:rPr>
   </w:style>
+  <w:style w:type="paragraph" w:styleId="Ttulo">
+    <w:name w:val="Title"/>
+    <w:basedOn w:val="Normal"/>
+    <w:next w:val="Normal"/>
+    <w:link w:val="TtuloCar"/>
+    <w:uiPriority w:val="10"/>
+    <w:qFormat/>
+    <w:rsid w:val="00240467"/>
+    <w:pPr>
+      <w:spacing w:after="0" w:line="240" w:lineRule="auto"/>
+      <w:contextualSpacing/>
+    </w:pPr>
+    <w:rPr>
+      <w:rFonts w:asciiTheme="majorHAnsi" w:eastAsiaTheme="majorEastAsia" w:hAnsiTheme="majorHAnsi" w:cstheme="majorBidi"/>
+      <w:spacing w:val="-10"/>
+      <w:kern w:val="28"/>
+      <w:sz w:val="56"/>
+      <w:szCs w:val="56"/>
+    </w:rPr>
+  </w:style>
+  <w:style w:type="character" w:customStyle="1" w:styleId="TtuloCar">
+    <w:name w:val="Título Car"/>
+    <w:basedOn w:val="Fuentedeprrafopredeter"/>
+    <w:link w:val="Ttulo"/>
+    <w:uiPriority w:val="10"/>
+    <w:rsid w:val="00240467"/>
+    <w:rPr>
+      <w:rFonts w:asciiTheme="majorHAnsi" w:eastAsiaTheme="majorEastAsia" w:hAnsiTheme="majorHAnsi" w:cstheme="majorBidi"/>
+      <w:spacing w:val="-10"/>
+      <w:kern w:val="28"/>
+      <w:sz w:val="56"/>
+      <w:szCs w:val="56"/>
+    </w:rPr>
+  </w:style>
 </w:styles>
 </file>
 

</xml_diff>

<commit_message>
Primera parte casi echa
</commit_message>
<xml_diff>
--- a/Practicas/Practica 2/Practica 2 50771466R Adrian Ubeda Touati.docx
+++ b/Practicas/Practica 2/Practica 2 50771466R Adrian Ubeda Touati.docx
@@ -465,7 +465,7 @@
           <w:r>
             <w:fldChar w:fldCharType="separate"/>
           </w:r>
-          <w:hyperlink w:anchor="_Toc120194084" w:history="1">
+          <w:hyperlink w:anchor="_Toc120198359" w:history="1">
             <w:r>
               <w:rPr>
                 <w:rStyle w:val="Hipervnculo"/>
@@ -492,7 +492,7 @@
                 <w:noProof/>
                 <w:webHidden/>
               </w:rPr>
-              <w:instrText xml:space="preserve"> PAGEREF _Toc120194084 \h </w:instrText>
+              <w:instrText xml:space="preserve"> PAGEREF _Toc120198359 \h </w:instrText>
             </w:r>
             <w:r>
               <w:rPr>
@@ -535,7 +535,7 @@
               <w:lang w:eastAsia="es-ES"/>
             </w:rPr>
           </w:pPr>
-          <w:hyperlink w:anchor="_Toc120194085" w:history="1">
+          <w:hyperlink w:anchor="_Toc120198360" w:history="1">
             <w:r>
               <w:rPr>
                 <w:rStyle w:val="Hipervnculo"/>
@@ -562,7 +562,7 @@
                 <w:noProof/>
                 <w:webHidden/>
               </w:rPr>
-              <w:instrText xml:space="preserve"> PAGEREF _Toc120194085 \h </w:instrText>
+              <w:instrText xml:space="preserve"> PAGEREF _Toc120198360 \h </w:instrText>
             </w:r>
             <w:r>
               <w:rPr>
@@ -605,7 +605,7 @@
               <w:lang w:eastAsia="es-ES"/>
             </w:rPr>
           </w:pPr>
-          <w:hyperlink w:anchor="_Toc120194086" w:history="1">
+          <w:hyperlink w:anchor="_Toc120198361" w:history="1">
             <w:r>
               <w:rPr>
                 <w:rStyle w:val="Hipervnculo"/>
@@ -632,7 +632,7 @@
                 <w:noProof/>
                 <w:webHidden/>
               </w:rPr>
-              <w:instrText xml:space="preserve"> PAGEREF _Toc120194086 \h </w:instrText>
+              <w:instrText xml:space="preserve"> PAGEREF _Toc120198361 \h </w:instrText>
             </w:r>
             <w:r>
               <w:rPr>
@@ -675,7 +675,7 @@
               <w:lang w:eastAsia="es-ES"/>
             </w:rPr>
           </w:pPr>
-          <w:hyperlink w:anchor="_Toc120194087" w:history="1">
+          <w:hyperlink w:anchor="_Toc120198362" w:history="1">
             <w:r>
               <w:rPr>
                 <w:rStyle w:val="Hipervnculo"/>
@@ -702,7 +702,7 @@
                 <w:noProof/>
                 <w:webHidden/>
               </w:rPr>
-              <w:instrText xml:space="preserve"> PAGEREF _Toc120194087 \h </w:instrText>
+              <w:instrText xml:space="preserve"> PAGEREF _Toc120198362 \h </w:instrText>
             </w:r>
             <w:r>
               <w:rPr>
@@ -722,7 +722,7 @@
                 <w:noProof/>
                 <w:webHidden/>
               </w:rPr>
-              <w:t>2</w:t>
+              <w:t>5</w:t>
             </w:r>
             <w:r>
               <w:rPr>
@@ -745,7 +745,7 @@
               <w:lang w:eastAsia="es-ES"/>
             </w:rPr>
           </w:pPr>
-          <w:hyperlink w:anchor="_Toc120194088" w:history="1">
+          <w:hyperlink w:anchor="_Toc120198363" w:history="1">
             <w:r>
               <w:rPr>
                 <w:rStyle w:val="Hipervnculo"/>
@@ -772,7 +772,7 @@
                 <w:noProof/>
                 <w:webHidden/>
               </w:rPr>
-              <w:instrText xml:space="preserve"> PAGEREF _Toc120194088 \h </w:instrText>
+              <w:instrText xml:space="preserve"> PAGEREF _Toc120198363 \h </w:instrText>
             </w:r>
             <w:r>
               <w:rPr>
@@ -792,7 +792,7 @@
                 <w:noProof/>
                 <w:webHidden/>
               </w:rPr>
-              <w:t>2</w:t>
+              <w:t>8</w:t>
             </w:r>
             <w:r>
               <w:rPr>
@@ -815,7 +815,7 @@
               <w:lang w:eastAsia="es-ES"/>
             </w:rPr>
           </w:pPr>
-          <w:hyperlink w:anchor="_Toc120194089" w:history="1">
+          <w:hyperlink w:anchor="_Toc120198364" w:history="1">
             <w:r>
               <w:rPr>
                 <w:rStyle w:val="Hipervnculo"/>
@@ -842,7 +842,7 @@
                 <w:noProof/>
                 <w:webHidden/>
               </w:rPr>
-              <w:instrText xml:space="preserve"> PAGEREF _Toc120194089 \h </w:instrText>
+              <w:instrText xml:space="preserve"> PAGEREF _Toc120198364 \h </w:instrText>
             </w:r>
             <w:r>
               <w:rPr>
@@ -862,7 +862,7 @@
                 <w:noProof/>
                 <w:webHidden/>
               </w:rPr>
-              <w:t>2</w:t>
+              <w:t>8</w:t>
             </w:r>
             <w:r>
               <w:rPr>
@@ -885,7 +885,7 @@
               <w:lang w:eastAsia="es-ES"/>
             </w:rPr>
           </w:pPr>
-          <w:hyperlink w:anchor="_Toc120194090" w:history="1">
+          <w:hyperlink w:anchor="_Toc120198365" w:history="1">
             <w:r>
               <w:rPr>
                 <w:rStyle w:val="Hipervnculo"/>
@@ -912,7 +912,7 @@
                 <w:noProof/>
                 <w:webHidden/>
               </w:rPr>
-              <w:instrText xml:space="preserve"> PAGEREF _Toc120194090 \h </w:instrText>
+              <w:instrText xml:space="preserve"> PAGEREF _Toc120198365 \h </w:instrText>
             </w:r>
             <w:r>
               <w:rPr>
@@ -932,7 +932,7 @@
                 <w:noProof/>
                 <w:webHidden/>
               </w:rPr>
-              <w:t>2</w:t>
+              <w:t>9</w:t>
             </w:r>
             <w:r>
               <w:rPr>
@@ -955,7 +955,7 @@
               <w:lang w:eastAsia="es-ES"/>
             </w:rPr>
           </w:pPr>
-          <w:hyperlink w:anchor="_Toc120194091" w:history="1">
+          <w:hyperlink w:anchor="_Toc120198366" w:history="1">
             <w:r>
               <w:rPr>
                 <w:rStyle w:val="Hipervnculo"/>
@@ -982,7 +982,7 @@
                 <w:noProof/>
                 <w:webHidden/>
               </w:rPr>
-              <w:instrText xml:space="preserve"> PAGEREF _Toc120194091 \h </w:instrText>
+              <w:instrText xml:space="preserve"> PAGEREF _Toc120198366 \h </w:instrText>
             </w:r>
             <w:r>
               <w:rPr>
@@ -1002,7 +1002,7 @@
                 <w:noProof/>
                 <w:webHidden/>
               </w:rPr>
-              <w:t>2</w:t>
+              <w:t>9</w:t>
             </w:r>
             <w:r>
               <w:rPr>
@@ -1025,7 +1025,7 @@
               <w:lang w:eastAsia="es-ES"/>
             </w:rPr>
           </w:pPr>
-          <w:hyperlink w:anchor="_Toc120194092" w:history="1">
+          <w:hyperlink w:anchor="_Toc120198367" w:history="1">
             <w:r>
               <w:rPr>
                 <w:rStyle w:val="Hipervnculo"/>
@@ -1052,7 +1052,7 @@
                 <w:noProof/>
                 <w:webHidden/>
               </w:rPr>
-              <w:instrText xml:space="preserve"> PAGEREF _Toc120194092 \h </w:instrText>
+              <w:instrText xml:space="preserve"> PAGEREF _Toc120198367 \h </w:instrText>
             </w:r>
             <w:r>
               <w:rPr>
@@ -1072,7 +1072,7 @@
                 <w:noProof/>
                 <w:webHidden/>
               </w:rPr>
-              <w:t>2</w:t>
+              <w:t>11</w:t>
             </w:r>
             <w:r>
               <w:rPr>
@@ -1095,7 +1095,7 @@
               <w:lang w:eastAsia="es-ES"/>
             </w:rPr>
           </w:pPr>
-          <w:hyperlink w:anchor="_Toc120194093" w:history="1">
+          <w:hyperlink w:anchor="_Toc120198368" w:history="1">
             <w:r>
               <w:rPr>
                 <w:rStyle w:val="Hipervnculo"/>
@@ -1122,7 +1122,7 @@
                 <w:noProof/>
                 <w:webHidden/>
               </w:rPr>
-              <w:instrText xml:space="preserve"> PAGEREF _Toc120194093 \h </w:instrText>
+              <w:instrText xml:space="preserve"> PAGEREF _Toc120198368 \h </w:instrText>
             </w:r>
             <w:r>
               <w:rPr>
@@ -1142,7 +1142,7 @@
                 <w:noProof/>
                 <w:webHidden/>
               </w:rPr>
-              <w:t>2</w:t>
+              <w:t>12</w:t>
             </w:r>
             <w:r>
               <w:rPr>
@@ -1165,7 +1165,7 @@
               <w:lang w:eastAsia="es-ES"/>
             </w:rPr>
           </w:pPr>
-          <w:hyperlink w:anchor="_Toc120194094" w:history="1">
+          <w:hyperlink w:anchor="_Toc120198369" w:history="1">
             <w:r>
               <w:rPr>
                 <w:rStyle w:val="Hipervnculo"/>
@@ -1192,7 +1192,7 @@
                 <w:noProof/>
                 <w:webHidden/>
               </w:rPr>
-              <w:instrText xml:space="preserve"> PAGEREF _Toc120194094 \h </w:instrText>
+              <w:instrText xml:space="preserve"> PAGEREF _Toc120198369 \h </w:instrText>
             </w:r>
             <w:r>
               <w:rPr>
@@ -1212,7 +1212,7 @@
                 <w:noProof/>
                 <w:webHidden/>
               </w:rPr>
-              <w:t>2</w:t>
+              <w:t>12</w:t>
             </w:r>
             <w:r>
               <w:rPr>
@@ -1235,7 +1235,7 @@
               <w:lang w:eastAsia="es-ES"/>
             </w:rPr>
           </w:pPr>
-          <w:hyperlink w:anchor="_Toc120194095" w:history="1">
+          <w:hyperlink w:anchor="_Toc120198370" w:history="1">
             <w:r>
               <w:rPr>
                 <w:rStyle w:val="Hipervnculo"/>
@@ -1262,7 +1262,7 @@
                 <w:noProof/>
                 <w:webHidden/>
               </w:rPr>
-              <w:instrText xml:space="preserve"> PAGEREF _Toc120194095 \h </w:instrText>
+              <w:instrText xml:space="preserve"> PAGEREF _Toc120198370 \h </w:instrText>
             </w:r>
             <w:r>
               <w:rPr>
@@ -1282,7 +1282,7 @@
                 <w:noProof/>
                 <w:webHidden/>
               </w:rPr>
-              <w:t>2</w:t>
+              <w:t>12</w:t>
             </w:r>
             <w:r>
               <w:rPr>
@@ -1305,7 +1305,7 @@
               <w:lang w:eastAsia="es-ES"/>
             </w:rPr>
           </w:pPr>
-          <w:hyperlink w:anchor="_Toc120194096" w:history="1">
+          <w:hyperlink w:anchor="_Toc120198371" w:history="1">
             <w:r>
               <w:rPr>
                 <w:rStyle w:val="Hipervnculo"/>
@@ -1332,7 +1332,7 @@
                 <w:noProof/>
                 <w:webHidden/>
               </w:rPr>
-              <w:instrText xml:space="preserve"> PAGEREF _Toc120194096 \h </w:instrText>
+              <w:instrText xml:space="preserve"> PAGEREF _Toc120198371 \h </w:instrText>
             </w:r>
             <w:r>
               <w:rPr>
@@ -1352,7 +1352,7 @@
                 <w:noProof/>
                 <w:webHidden/>
               </w:rPr>
-              <w:t>2</w:t>
+              <w:t>12</w:t>
             </w:r>
             <w:r>
               <w:rPr>
@@ -1375,7 +1375,7 @@
               <w:lang w:eastAsia="es-ES"/>
             </w:rPr>
           </w:pPr>
-          <w:hyperlink w:anchor="_Toc120194097" w:history="1">
+          <w:hyperlink w:anchor="_Toc120198372" w:history="1">
             <w:r>
               <w:rPr>
                 <w:rStyle w:val="Hipervnculo"/>
@@ -1402,7 +1402,7 @@
                 <w:noProof/>
                 <w:webHidden/>
               </w:rPr>
-              <w:instrText xml:space="preserve"> PAGEREF _Toc120194097 \h </w:instrText>
+              <w:instrText xml:space="preserve"> PAGEREF _Toc120198372 \h </w:instrText>
             </w:r>
             <w:r>
               <w:rPr>
@@ -1422,7 +1422,7 @@
                 <w:noProof/>
                 <w:webHidden/>
               </w:rPr>
-              <w:t>2</w:t>
+              <w:t>12</w:t>
             </w:r>
             <w:r>
               <w:rPr>
@@ -1445,7 +1445,7 @@
               <w:lang w:eastAsia="es-ES"/>
             </w:rPr>
           </w:pPr>
-          <w:hyperlink w:anchor="_Toc120194098" w:history="1">
+          <w:hyperlink w:anchor="_Toc120198373" w:history="1">
             <w:r>
               <w:rPr>
                 <w:rStyle w:val="Hipervnculo"/>
@@ -1472,7 +1472,7 @@
                 <w:noProof/>
                 <w:webHidden/>
               </w:rPr>
-              <w:instrText xml:space="preserve"> PAGEREF _Toc120194098 \h </w:instrText>
+              <w:instrText xml:space="preserve"> PAGEREF _Toc120198373 \h </w:instrText>
             </w:r>
             <w:r>
               <w:rPr>
@@ -1492,7 +1492,7 @@
                 <w:noProof/>
                 <w:webHidden/>
               </w:rPr>
-              <w:t>3</w:t>
+              <w:t>12</w:t>
             </w:r>
             <w:r>
               <w:rPr>
@@ -1515,7 +1515,7 @@
               <w:lang w:eastAsia="es-ES"/>
             </w:rPr>
           </w:pPr>
-          <w:hyperlink w:anchor="_Toc120194099" w:history="1">
+          <w:hyperlink w:anchor="_Toc120198374" w:history="1">
             <w:r>
               <w:rPr>
                 <w:rStyle w:val="Hipervnculo"/>
@@ -1542,7 +1542,7 @@
                 <w:noProof/>
                 <w:webHidden/>
               </w:rPr>
-              <w:instrText xml:space="preserve"> PAGEREF _Toc120194099 \h </w:instrText>
+              <w:instrText xml:space="preserve"> PAGEREF _Toc120198374 \h </w:instrText>
             </w:r>
             <w:r>
               <w:rPr>
@@ -1562,7 +1562,7 @@
                 <w:noProof/>
                 <w:webHidden/>
               </w:rPr>
-              <w:t>3</w:t>
+              <w:t>13</w:t>
             </w:r>
             <w:r>
               <w:rPr>
@@ -1585,7 +1585,7 @@
               <w:lang w:eastAsia="es-ES"/>
             </w:rPr>
           </w:pPr>
-          <w:hyperlink w:anchor="_Toc120194100" w:history="1">
+          <w:hyperlink w:anchor="_Toc120198375" w:history="1">
             <w:r>
               <w:rPr>
                 <w:rStyle w:val="Hipervnculo"/>
@@ -1612,7 +1612,7 @@
                 <w:noProof/>
                 <w:webHidden/>
               </w:rPr>
-              <w:instrText xml:space="preserve"> PAGEREF _Toc120194100 \h </w:instrText>
+              <w:instrText xml:space="preserve"> PAGEREF _Toc120198375 \h </w:instrText>
             </w:r>
             <w:r>
               <w:rPr>
@@ -1632,7 +1632,7 @@
                 <w:noProof/>
                 <w:webHidden/>
               </w:rPr>
-              <w:t>3</w:t>
+              <w:t>13</w:t>
             </w:r>
             <w:r>
               <w:rPr>
@@ -1655,7 +1655,7 @@
               <w:lang w:eastAsia="es-ES"/>
             </w:rPr>
           </w:pPr>
-          <w:hyperlink w:anchor="_Toc120194101" w:history="1">
+          <w:hyperlink w:anchor="_Toc120198376" w:history="1">
             <w:r>
               <w:rPr>
                 <w:rStyle w:val="Hipervnculo"/>
@@ -1682,7 +1682,7 @@
                 <w:noProof/>
                 <w:webHidden/>
               </w:rPr>
-              <w:instrText xml:space="preserve"> PAGEREF _Toc120194101 \h </w:instrText>
+              <w:instrText xml:space="preserve"> PAGEREF _Toc120198376 \h </w:instrText>
             </w:r>
             <w:r>
               <w:rPr>
@@ -1702,7 +1702,7 @@
                 <w:noProof/>
                 <w:webHidden/>
               </w:rPr>
-              <w:t>3</w:t>
+              <w:t>13</w:t>
             </w:r>
             <w:r>
               <w:rPr>
@@ -1725,7 +1725,7 @@
               <w:lang w:eastAsia="es-ES"/>
             </w:rPr>
           </w:pPr>
-          <w:hyperlink w:anchor="_Toc120194102" w:history="1">
+          <w:hyperlink w:anchor="_Toc120198377" w:history="1">
             <w:r>
               <w:rPr>
                 <w:rStyle w:val="Hipervnculo"/>
@@ -1752,7 +1752,7 @@
                 <w:noProof/>
                 <w:webHidden/>
               </w:rPr>
-              <w:instrText xml:space="preserve"> PAGEREF _Toc120194102 \h </w:instrText>
+              <w:instrText xml:space="preserve"> PAGEREF _Toc120198377 \h </w:instrText>
             </w:r>
             <w:r>
               <w:rPr>
@@ -1772,7 +1772,7 @@
                 <w:noProof/>
                 <w:webHidden/>
               </w:rPr>
-              <w:t>3</w:t>
+              <w:t>13</w:t>
             </w:r>
             <w:r>
               <w:rPr>
@@ -1795,7 +1795,7 @@
               <w:lang w:eastAsia="es-ES"/>
             </w:rPr>
           </w:pPr>
-          <w:hyperlink w:anchor="_Toc120194103" w:history="1">
+          <w:hyperlink w:anchor="_Toc120198378" w:history="1">
             <w:r>
               <w:rPr>
                 <w:rStyle w:val="Hipervnculo"/>
@@ -1822,7 +1822,7 @@
                 <w:noProof/>
                 <w:webHidden/>
               </w:rPr>
-              <w:instrText xml:space="preserve"> PAGEREF _Toc120194103 \h </w:instrText>
+              <w:instrText xml:space="preserve"> PAGEREF _Toc120198378 \h </w:instrText>
             </w:r>
             <w:r>
               <w:rPr>
@@ -1842,7 +1842,7 @@
                 <w:noProof/>
                 <w:webHidden/>
               </w:rPr>
-              <w:t>3</w:t>
+              <w:t>13</w:t>
             </w:r>
             <w:r>
               <w:rPr>
@@ -1865,7 +1865,7 @@
               <w:lang w:eastAsia="es-ES"/>
             </w:rPr>
           </w:pPr>
-          <w:hyperlink w:anchor="_Toc120194104" w:history="1">
+          <w:hyperlink w:anchor="_Toc120198379" w:history="1">
             <w:r>
               <w:rPr>
                 <w:rStyle w:val="Hipervnculo"/>
@@ -1892,7 +1892,7 @@
                 <w:noProof/>
                 <w:webHidden/>
               </w:rPr>
-              <w:instrText xml:space="preserve"> PAGEREF _Toc120194104 \h </w:instrText>
+              <w:instrText xml:space="preserve"> PAGEREF _Toc120198379 \h </w:instrText>
             </w:r>
             <w:r>
               <w:rPr>
@@ -1912,7 +1912,7 @@
                 <w:noProof/>
                 <w:webHidden/>
               </w:rPr>
-              <w:t>3</w:t>
+              <w:t>13</w:t>
             </w:r>
             <w:r>
               <w:rPr>
@@ -1935,7 +1935,7 @@
               <w:lang w:eastAsia="es-ES"/>
             </w:rPr>
           </w:pPr>
-          <w:hyperlink w:anchor="_Toc120194105" w:history="1">
+          <w:hyperlink w:anchor="_Toc120198380" w:history="1">
             <w:r>
               <w:rPr>
                 <w:rStyle w:val="Hipervnculo"/>
@@ -1962,7 +1962,7 @@
                 <w:noProof/>
                 <w:webHidden/>
               </w:rPr>
-              <w:instrText xml:space="preserve"> PAGEREF _Toc120194105 \h </w:instrText>
+              <w:instrText xml:space="preserve"> PAGEREF _Toc120198380 \h </w:instrText>
             </w:r>
             <w:r>
               <w:rPr>
@@ -1982,7 +1982,7 @@
                 <w:noProof/>
                 <w:webHidden/>
               </w:rPr>
-              <w:t>3</w:t>
+              <w:t>13</w:t>
             </w:r>
             <w:r>
               <w:rPr>
@@ -2005,7 +2005,7 @@
               <w:lang w:eastAsia="es-ES"/>
             </w:rPr>
           </w:pPr>
-          <w:hyperlink w:anchor="_Toc120194106" w:history="1">
+          <w:hyperlink w:anchor="_Toc120198381" w:history="1">
             <w:r>
               <w:rPr>
                 <w:rStyle w:val="Hipervnculo"/>
@@ -2032,7 +2032,7 @@
                 <w:noProof/>
                 <w:webHidden/>
               </w:rPr>
-              <w:instrText xml:space="preserve"> PAGEREF _Toc120194106 \h </w:instrText>
+              <w:instrText xml:space="preserve"> PAGEREF _Toc120198381 \h </w:instrText>
             </w:r>
             <w:r>
               <w:rPr>
@@ -2052,7 +2052,7 @@
                 <w:noProof/>
                 <w:webHidden/>
               </w:rPr>
-              <w:t>3</w:t>
+              <w:t>13</w:t>
             </w:r>
             <w:r>
               <w:rPr>
@@ -2075,7 +2075,7 @@
               <w:lang w:eastAsia="es-ES"/>
             </w:rPr>
           </w:pPr>
-          <w:hyperlink w:anchor="_Toc120194107" w:history="1">
+          <w:hyperlink w:anchor="_Toc120198382" w:history="1">
             <w:r>
               <w:rPr>
                 <w:rStyle w:val="Hipervnculo"/>
@@ -2102,7 +2102,7 @@
                 <w:noProof/>
                 <w:webHidden/>
               </w:rPr>
-              <w:instrText xml:space="preserve"> PAGEREF _Toc120194107 \h </w:instrText>
+              <w:instrText xml:space="preserve"> PAGEREF _Toc120198382 \h </w:instrText>
             </w:r>
             <w:r>
               <w:rPr>
@@ -2122,7 +2122,7 @@
                 <w:noProof/>
                 <w:webHidden/>
               </w:rPr>
-              <w:t>3</w:t>
+              <w:t>13</w:t>
             </w:r>
             <w:r>
               <w:rPr>
@@ -2168,7 +2168,7 @@
       <w:pPr>
         <w:pStyle w:val="Ttulo1"/>
       </w:pPr>
-      <w:bookmarkStart w:id="1" w:name="_Toc120194084"/>
+      <w:bookmarkStart w:id="1" w:name="_Toc120198359"/>
       <w:r>
         <w:lastRenderedPageBreak/>
         <w:t>Parte 1</w:t>
@@ -2185,7 +2185,7 @@
       <w:pPr>
         <w:pStyle w:val="Ttulo2"/>
       </w:pPr>
-      <w:bookmarkStart w:id="2" w:name="_Toc120194085"/>
+      <w:bookmarkStart w:id="2" w:name="_Toc120198360"/>
       <w:r>
         <w:t>I1)</w:t>
       </w:r>
@@ -2204,7 +2204,7 @@
       <w:pPr>
         <w:pStyle w:val="Ttulo3"/>
       </w:pPr>
-      <w:bookmarkStart w:id="3" w:name="_Toc120194086"/>
+      <w:bookmarkStart w:id="3" w:name="_Toc120198361"/>
       <w:r>
         <w:t>A)</w:t>
       </w:r>
@@ -2677,26 +2677,419 @@
         </w:drawing>
       </w:r>
     </w:p>
-    <w:p/>
-    <w:p/>
-    <w:p/>
     <w:p>
       <w:pPr>
         <w:pStyle w:val="Ttulo3"/>
       </w:pPr>
-      <w:bookmarkStart w:id="4" w:name="_Toc120194087"/>
-      <w:r>
+      <w:bookmarkStart w:id="4" w:name="_Toc120198362"/>
+      <w:r>
+        <w:lastRenderedPageBreak/>
         <w:t>B)</w:t>
       </w:r>
       <w:bookmarkEnd w:id="4"/>
     </w:p>
-    <w:p/>
+    <w:p>
+      <w:r>
+        <w:rPr>
+          <w:noProof/>
+        </w:rPr>
+        <w:drawing>
+          <wp:inline distT="0" distB="0" distL="0" distR="0" wp14:anchorId="407390EA" wp14:editId="2C8B389A">
+            <wp:extent cx="5276850" cy="533400"/>
+            <wp:effectExtent l="0" t="0" r="0" b="0"/>
+            <wp:docPr id="16" name="Imagen 16" descr="Una captura de pantalla de un celular con texto e imagen&#10;&#10;Descripción generada automáticamente con confianza media"/>
+            <wp:cNvGraphicFramePr>
+              <a:graphicFrameLocks xmlns:a="http://schemas.openxmlformats.org/drawingml/2006/main" noChangeAspect="1"/>
+            </wp:cNvGraphicFramePr>
+            <a:graphic xmlns:a="http://schemas.openxmlformats.org/drawingml/2006/main">
+              <a:graphicData uri="http://schemas.openxmlformats.org/drawingml/2006/picture">
+                <pic:pic xmlns:pic="http://schemas.openxmlformats.org/drawingml/2006/picture">
+                  <pic:nvPicPr>
+                    <pic:cNvPr id="16" name="Imagen 16" descr="Una captura de pantalla de un celular con texto e imagen&#10;&#10;Descripción generada automáticamente con confianza media"/>
+                    <pic:cNvPicPr/>
+                  </pic:nvPicPr>
+                  <pic:blipFill>
+                    <a:blip r:embed="rId18"/>
+                    <a:stretch>
+                      <a:fillRect/>
+                    </a:stretch>
+                  </pic:blipFill>
+                  <pic:spPr>
+                    <a:xfrm>
+                      <a:off x="0" y="0"/>
+                      <a:ext cx="5276850" cy="533400"/>
+                    </a:xfrm>
+                    <a:prstGeom prst="rect">
+                      <a:avLst/>
+                    </a:prstGeom>
+                  </pic:spPr>
+                </pic:pic>
+              </a:graphicData>
+            </a:graphic>
+          </wp:inline>
+        </w:drawing>
+      </w:r>
+    </w:p>
+    <w:p>
+      <w:r>
+        <w:rPr>
+          <w:noProof/>
+        </w:rPr>
+        <w:drawing>
+          <wp:inline distT="0" distB="0" distL="0" distR="0" wp14:anchorId="6F55759E" wp14:editId="3C8E290E">
+            <wp:extent cx="5238750" cy="476250"/>
+            <wp:effectExtent l="0" t="0" r="0" b="0"/>
+            <wp:docPr id="21" name="Imagen 21" descr="Imagen que contiene Texto&#10;&#10;Descripción generada automáticamente"/>
+            <wp:cNvGraphicFramePr>
+              <a:graphicFrameLocks xmlns:a="http://schemas.openxmlformats.org/drawingml/2006/main" noChangeAspect="1"/>
+            </wp:cNvGraphicFramePr>
+            <a:graphic xmlns:a="http://schemas.openxmlformats.org/drawingml/2006/main">
+              <a:graphicData uri="http://schemas.openxmlformats.org/drawingml/2006/picture">
+                <pic:pic xmlns:pic="http://schemas.openxmlformats.org/drawingml/2006/picture">
+                  <pic:nvPicPr>
+                    <pic:cNvPr id="21" name="Imagen 21" descr="Imagen que contiene Texto&#10;&#10;Descripción generada automáticamente"/>
+                    <pic:cNvPicPr/>
+                  </pic:nvPicPr>
+                  <pic:blipFill>
+                    <a:blip r:embed="rId19"/>
+                    <a:stretch>
+                      <a:fillRect/>
+                    </a:stretch>
+                  </pic:blipFill>
+                  <pic:spPr>
+                    <a:xfrm>
+                      <a:off x="0" y="0"/>
+                      <a:ext cx="5238750" cy="476250"/>
+                    </a:xfrm>
+                    <a:prstGeom prst="rect">
+                      <a:avLst/>
+                    </a:prstGeom>
+                  </pic:spPr>
+                </pic:pic>
+              </a:graphicData>
+            </a:graphic>
+          </wp:inline>
+        </w:drawing>
+      </w:r>
+    </w:p>
+    <w:p>
+      <w:r>
+        <w:t xml:space="preserve">Para saber si la neurona se activa o no utilizare la función decisión que sigue la formula </w:t>
+      </w:r>
+    </w:p>
+    <w:p>
+      <w:r>
+        <w:rPr>
+          <w:noProof/>
+        </w:rPr>
+        <w:drawing>
+          <wp:inline distT="0" distB="0" distL="0" distR="0" wp14:anchorId="42054CA4" wp14:editId="605A0824">
+            <wp:extent cx="1847850" cy="257175"/>
+            <wp:effectExtent l="0" t="0" r="0" b="9525"/>
+            <wp:docPr id="24" name="Imagen 24"/>
+            <wp:cNvGraphicFramePr>
+              <a:graphicFrameLocks xmlns:a="http://schemas.openxmlformats.org/drawingml/2006/main" noChangeAspect="1"/>
+            </wp:cNvGraphicFramePr>
+            <a:graphic xmlns:a="http://schemas.openxmlformats.org/drawingml/2006/main">
+              <a:graphicData uri="http://schemas.openxmlformats.org/drawingml/2006/picture">
+                <pic:pic xmlns:pic="http://schemas.openxmlformats.org/drawingml/2006/picture">
+                  <pic:nvPicPr>
+                    <pic:cNvPr id="1" name=""/>
+                    <pic:cNvPicPr/>
+                  </pic:nvPicPr>
+                  <pic:blipFill>
+                    <a:blip r:embed="rId20"/>
+                    <a:stretch>
+                      <a:fillRect/>
+                    </a:stretch>
+                  </pic:blipFill>
+                  <pic:spPr>
+                    <a:xfrm>
+                      <a:off x="0" y="0"/>
+                      <a:ext cx="1847850" cy="257175"/>
+                    </a:xfrm>
+                    <a:prstGeom prst="rect">
+                      <a:avLst/>
+                    </a:prstGeom>
+                  </pic:spPr>
+                </pic:pic>
+              </a:graphicData>
+            </a:graphic>
+          </wp:inline>
+        </w:drawing>
+      </w:r>
+    </w:p>
+    <w:p>
+      <w:r>
+        <w:rPr>
+          <w:noProof/>
+        </w:rPr>
+        <w:drawing>
+          <wp:inline distT="0" distB="0" distL="0" distR="0" wp14:anchorId="33626EF6" wp14:editId="6247953A">
+            <wp:extent cx="1095375" cy="485775"/>
+            <wp:effectExtent l="0" t="0" r="9525" b="9525"/>
+            <wp:docPr id="25" name="Imagen 25" descr="Gráfico&#10;&#10;Descripción generada automáticamente"/>
+            <wp:cNvGraphicFramePr>
+              <a:graphicFrameLocks xmlns:a="http://schemas.openxmlformats.org/drawingml/2006/main" noChangeAspect="1"/>
+            </wp:cNvGraphicFramePr>
+            <a:graphic xmlns:a="http://schemas.openxmlformats.org/drawingml/2006/main">
+              <a:graphicData uri="http://schemas.openxmlformats.org/drawingml/2006/picture">
+                <pic:pic xmlns:pic="http://schemas.openxmlformats.org/drawingml/2006/picture">
+                  <pic:nvPicPr>
+                    <pic:cNvPr id="25" name="Imagen 25" descr="Gráfico&#10;&#10;Descripción generada automáticamente"/>
+                    <pic:cNvPicPr/>
+                  </pic:nvPicPr>
+                  <pic:blipFill>
+                    <a:blip r:embed="rId21"/>
+                    <a:stretch>
+                      <a:fillRect/>
+                    </a:stretch>
+                  </pic:blipFill>
+                  <pic:spPr>
+                    <a:xfrm>
+                      <a:off x="0" y="0"/>
+                      <a:ext cx="1095375" cy="485775"/>
+                    </a:xfrm>
+                    <a:prstGeom prst="rect">
+                      <a:avLst/>
+                    </a:prstGeom>
+                  </pic:spPr>
+                </pic:pic>
+              </a:graphicData>
+            </a:graphic>
+          </wp:inline>
+        </w:drawing>
+      </w:r>
+    </w:p>
+    <w:p>
+      <w:r>
+        <w:rPr>
+          <w:noProof/>
+        </w:rPr>
+        <w:drawing>
+          <wp:inline distT="0" distB="0" distL="0" distR="0" wp14:anchorId="31125BA6" wp14:editId="2852BAC2">
+            <wp:extent cx="3228975" cy="2247900"/>
+            <wp:effectExtent l="0" t="0" r="9525" b="0"/>
+            <wp:docPr id="15" name="Imagen 15" descr="Texto&#10;&#10;Descripción generada automáticamente"/>
+            <wp:cNvGraphicFramePr>
+              <a:graphicFrameLocks xmlns:a="http://schemas.openxmlformats.org/drawingml/2006/main" noChangeAspect="1"/>
+            </wp:cNvGraphicFramePr>
+            <a:graphic xmlns:a="http://schemas.openxmlformats.org/drawingml/2006/main">
+              <a:graphicData uri="http://schemas.openxmlformats.org/drawingml/2006/picture">
+                <pic:pic xmlns:pic="http://schemas.openxmlformats.org/drawingml/2006/picture">
+                  <pic:nvPicPr>
+                    <pic:cNvPr id="15" name="Imagen 15" descr="Texto&#10;&#10;Descripción generada automáticamente"/>
+                    <pic:cNvPicPr/>
+                  </pic:nvPicPr>
+                  <pic:blipFill>
+                    <a:blip r:embed="rId22"/>
+                    <a:stretch>
+                      <a:fillRect/>
+                    </a:stretch>
+                  </pic:blipFill>
+                  <pic:spPr>
+                    <a:xfrm>
+                      <a:off x="0" y="0"/>
+                      <a:ext cx="3228975" cy="2247900"/>
+                    </a:xfrm>
+                    <a:prstGeom prst="rect">
+                      <a:avLst/>
+                    </a:prstGeom>
+                  </pic:spPr>
+                </pic:pic>
+              </a:graphicData>
+            </a:graphic>
+          </wp:inline>
+        </w:drawing>
+      </w:r>
+    </w:p>
+    <w:p/>
+    <w:p/>
+    <w:p/>
+    <w:p/>
+    <w:p/>
+    <w:p/>
+    <w:p/>
+    <w:p/>
+    <w:p/>
+    <w:p/>
+    <w:p/>
+    <w:p/>
+    <w:p/>
+    <w:p>
+      <w:r>
+        <w:lastRenderedPageBreak/>
+        <w:t>Ahora hare la función forward:</w:t>
+      </w:r>
+    </w:p>
+    <w:p>
+      <w:r>
+        <w:rPr>
+          <w:noProof/>
+        </w:rPr>
+        <w:drawing>
+          <wp:inline distT="0" distB="0" distL="0" distR="0" wp14:anchorId="2274B1D4" wp14:editId="71D6D00E">
+            <wp:extent cx="4895850" cy="7239000"/>
+            <wp:effectExtent l="0" t="0" r="0" b="0"/>
+            <wp:docPr id="27" name="Imagen 27" descr="Texto&#10;&#10;Descripción generada automáticamente"/>
+            <wp:cNvGraphicFramePr>
+              <a:graphicFrameLocks xmlns:a="http://schemas.openxmlformats.org/drawingml/2006/main" noChangeAspect="1"/>
+            </wp:cNvGraphicFramePr>
+            <a:graphic xmlns:a="http://schemas.openxmlformats.org/drawingml/2006/main">
+              <a:graphicData uri="http://schemas.openxmlformats.org/drawingml/2006/picture">
+                <pic:pic xmlns:pic="http://schemas.openxmlformats.org/drawingml/2006/picture">
+                  <pic:nvPicPr>
+                    <pic:cNvPr id="27" name="Imagen 27" descr="Texto&#10;&#10;Descripción generada automáticamente"/>
+                    <pic:cNvPicPr/>
+                  </pic:nvPicPr>
+                  <pic:blipFill>
+                    <a:blip r:embed="rId23"/>
+                    <a:stretch>
+                      <a:fillRect/>
+                    </a:stretch>
+                  </pic:blipFill>
+                  <pic:spPr>
+                    <a:xfrm>
+                      <a:off x="0" y="0"/>
+                      <a:ext cx="4895850" cy="7239000"/>
+                    </a:xfrm>
+                    <a:prstGeom prst="rect">
+                      <a:avLst/>
+                    </a:prstGeom>
+                  </pic:spPr>
+                </pic:pic>
+              </a:graphicData>
+            </a:graphic>
+          </wp:inline>
+        </w:drawing>
+      </w:r>
+    </w:p>
+    <w:p>
+      <w:r>
+        <w:t>Donde para cada nodo, establecemos x como los valores de entrada, w los pesos de cada camino y b el peso de la neurona</w:t>
+      </w:r>
+      <w:r>
+        <w:t>.</w:t>
+      </w:r>
+    </w:p>
+    <w:p/>
+    <w:p/>
+    <w:p/>
+    <w:p>
+      <w:r>
+        <w:rPr>
+          <w:noProof/>
+        </w:rPr>
+        <w:lastRenderedPageBreak/>
+        <w:drawing>
+          <wp:inline distT="0" distB="0" distL="0" distR="0" wp14:anchorId="03BCDC17" wp14:editId="7F540324">
+            <wp:extent cx="5295900" cy="476250"/>
+            <wp:effectExtent l="0" t="0" r="0" b="0"/>
+            <wp:docPr id="22" name="Imagen 22" descr="Imagen que contiene Texto&#10;&#10;Descripción generada automáticamente"/>
+            <wp:cNvGraphicFramePr>
+              <a:graphicFrameLocks xmlns:a="http://schemas.openxmlformats.org/drawingml/2006/main" noChangeAspect="1"/>
+            </wp:cNvGraphicFramePr>
+            <a:graphic xmlns:a="http://schemas.openxmlformats.org/drawingml/2006/main">
+              <a:graphicData uri="http://schemas.openxmlformats.org/drawingml/2006/picture">
+                <pic:pic xmlns:pic="http://schemas.openxmlformats.org/drawingml/2006/picture">
+                  <pic:nvPicPr>
+                    <pic:cNvPr id="22" name="Imagen 22" descr="Imagen que contiene Texto&#10;&#10;Descripción generada automáticamente"/>
+                    <pic:cNvPicPr/>
+                  </pic:nvPicPr>
+                  <pic:blipFill>
+                    <a:blip r:embed="rId24"/>
+                    <a:stretch>
+                      <a:fillRect/>
+                    </a:stretch>
+                  </pic:blipFill>
+                  <pic:spPr>
+                    <a:xfrm>
+                      <a:off x="0" y="0"/>
+                      <a:ext cx="5295900" cy="476250"/>
+                    </a:xfrm>
+                    <a:prstGeom prst="rect">
+                      <a:avLst/>
+                    </a:prstGeom>
+                  </pic:spPr>
+                </pic:pic>
+              </a:graphicData>
+            </a:graphic>
+          </wp:inline>
+        </w:drawing>
+      </w:r>
+    </w:p>
+    <w:p>
+      <w:r>
+        <w:t>Para probar si la red está bien configurada he creado una función prueba:</w:t>
+      </w:r>
+    </w:p>
+    <w:p>
+      <w:r>
+        <w:t xml:space="preserve">En esta función llamo al método forward con cada </w:t>
+      </w:r>
+      <w:r>
+        <w:t>valor posible, he almacenado en la columna aplicación cada resultado</w:t>
+      </w:r>
+    </w:p>
+    <w:p>
+      <w:r>
+        <w:rPr>
+          <w:noProof/>
+        </w:rPr>
+        <w:drawing>
+          <wp:inline distT="0" distB="0" distL="0" distR="0" wp14:anchorId="26F51CB7" wp14:editId="245B5AA5">
+            <wp:extent cx="3876675" cy="2790825"/>
+            <wp:effectExtent l="0" t="0" r="9525" b="9525"/>
+            <wp:docPr id="29" name="Imagen 29" descr="Tabla&#10;&#10;Descripción generada automáticamente con confianza media"/>
+            <wp:cNvGraphicFramePr>
+              <a:graphicFrameLocks xmlns:a="http://schemas.openxmlformats.org/drawingml/2006/main" noChangeAspect="1"/>
+            </wp:cNvGraphicFramePr>
+            <a:graphic xmlns:a="http://schemas.openxmlformats.org/drawingml/2006/main">
+              <a:graphicData uri="http://schemas.openxmlformats.org/drawingml/2006/picture">
+                <pic:pic xmlns:pic="http://schemas.openxmlformats.org/drawingml/2006/picture">
+                  <pic:nvPicPr>
+                    <pic:cNvPr id="29" name="Imagen 29" descr="Tabla&#10;&#10;Descripción generada automáticamente con confianza media"/>
+                    <pic:cNvPicPr/>
+                  </pic:nvPicPr>
+                  <pic:blipFill>
+                    <a:blip r:embed="rId25"/>
+                    <a:stretch>
+                      <a:fillRect/>
+                    </a:stretch>
+                  </pic:blipFill>
+                  <pic:spPr>
+                    <a:xfrm>
+                      <a:off x="0" y="0"/>
+                      <a:ext cx="3876675" cy="2790825"/>
+                    </a:xfrm>
+                    <a:prstGeom prst="rect">
+                      <a:avLst/>
+                    </a:prstGeom>
+                  </pic:spPr>
+                </pic:pic>
+              </a:graphicData>
+            </a:graphic>
+          </wp:inline>
+        </w:drawing>
+      </w:r>
+    </w:p>
+    <w:p>
+      <w:r>
+        <w:t>Por lo que la red queda verificada</w:t>
+      </w:r>
+    </w:p>
+    <w:p>
+      <w:r>
+        <w:br w:type="page"/>
+      </w:r>
+    </w:p>
     <w:p>
       <w:pPr>
         <w:pStyle w:val="Ttulo2"/>
       </w:pPr>
-      <w:bookmarkStart w:id="5" w:name="_Toc120194088"/>
-      <w:r>
+      <w:bookmarkStart w:id="5" w:name="_Toc120198363"/>
+      <w:r>
+        <w:lastRenderedPageBreak/>
         <w:t>I2)</w:t>
       </w:r>
       <w:r>
@@ -2719,52 +3112,614 @@
       <w:pPr>
         <w:pStyle w:val="Ttulo3"/>
       </w:pPr>
-      <w:bookmarkStart w:id="6" w:name="_Toc120194089"/>
+      <w:bookmarkStart w:id="6" w:name="_Toc120198364"/>
       <w:r>
         <w:t>A)</w:t>
       </w:r>
       <w:bookmarkEnd w:id="6"/>
     </w:p>
-    <w:p/>
+    <w:p>
+      <w:r>
+        <w:rPr>
+          <w:noProof/>
+        </w:rPr>
+        <w:drawing>
+          <wp:inline distT="0" distB="0" distL="0" distR="0" wp14:anchorId="5DE8BC1F" wp14:editId="4485EC4B">
+            <wp:extent cx="5210175" cy="619125"/>
+            <wp:effectExtent l="0" t="0" r="9525" b="9525"/>
+            <wp:docPr id="30" name="Imagen 30" descr="Texto&#10;&#10;Descripción generada automáticamente con confianza media"/>
+            <wp:cNvGraphicFramePr>
+              <a:graphicFrameLocks xmlns:a="http://schemas.openxmlformats.org/drawingml/2006/main" noChangeAspect="1"/>
+            </wp:cNvGraphicFramePr>
+            <a:graphic xmlns:a="http://schemas.openxmlformats.org/drawingml/2006/main">
+              <a:graphicData uri="http://schemas.openxmlformats.org/drawingml/2006/picture">
+                <pic:pic xmlns:pic="http://schemas.openxmlformats.org/drawingml/2006/picture">
+                  <pic:nvPicPr>
+                    <pic:cNvPr id="30" name="Imagen 30" descr="Texto&#10;&#10;Descripción generada automáticamente con confianza media"/>
+                    <pic:cNvPicPr/>
+                  </pic:nvPicPr>
+                  <pic:blipFill>
+                    <a:blip r:embed="rId26"/>
+                    <a:stretch>
+                      <a:fillRect/>
+                    </a:stretch>
+                  </pic:blipFill>
+                  <pic:spPr>
+                    <a:xfrm>
+                      <a:off x="0" y="0"/>
+                      <a:ext cx="5210175" cy="619125"/>
+                    </a:xfrm>
+                    <a:prstGeom prst="rect">
+                      <a:avLst/>
+                    </a:prstGeom>
+                  </pic:spPr>
+                </pic:pic>
+              </a:graphicData>
+            </a:graphic>
+          </wp:inline>
+        </w:drawing>
+      </w:r>
+    </w:p>
+    <w:p>
+      <w:r>
+        <w:t>He aprovechado la función prueba echa anteriormente para almacenar las entradas y los resultados en las 2 listas</w:t>
+      </w:r>
+    </w:p>
+    <w:p>
+      <w:r>
+        <w:rPr>
+          <w:noProof/>
+        </w:rPr>
+        <w:drawing>
+          <wp:inline distT="0" distB="0" distL="0" distR="0" wp14:anchorId="1D375ECF" wp14:editId="43148271">
+            <wp:extent cx="3162006" cy="7102548"/>
+            <wp:effectExtent l="0" t="0" r="0" b="0"/>
+            <wp:docPr id="31" name="Imagen 31" descr="Texto&#10;&#10;Descripción generada automáticamente con confianza media"/>
+            <wp:cNvGraphicFramePr>
+              <a:graphicFrameLocks xmlns:a="http://schemas.openxmlformats.org/drawingml/2006/main" noChangeAspect="1"/>
+            </wp:cNvGraphicFramePr>
+            <a:graphic xmlns:a="http://schemas.openxmlformats.org/drawingml/2006/main">
+              <a:graphicData uri="http://schemas.openxmlformats.org/drawingml/2006/picture">
+                <pic:pic xmlns:pic="http://schemas.openxmlformats.org/drawingml/2006/picture">
+                  <pic:nvPicPr>
+                    <pic:cNvPr id="31" name="Imagen 31" descr="Texto&#10;&#10;Descripción generada automáticamente con confianza media"/>
+                    <pic:cNvPicPr/>
+                  </pic:nvPicPr>
+                  <pic:blipFill>
+                    <a:blip r:embed="rId27"/>
+                    <a:stretch>
+                      <a:fillRect/>
+                    </a:stretch>
+                  </pic:blipFill>
+                  <pic:spPr>
+                    <a:xfrm>
+                      <a:off x="0" y="0"/>
+                      <a:ext cx="3167177" cy="7114162"/>
+                    </a:xfrm>
+                    <a:prstGeom prst="rect">
+                      <a:avLst/>
+                    </a:prstGeom>
+                  </pic:spPr>
+                </pic:pic>
+              </a:graphicData>
+            </a:graphic>
+          </wp:inline>
+        </w:drawing>
+      </w:r>
+    </w:p>
     <w:p>
       <w:pPr>
         <w:pStyle w:val="Ttulo3"/>
       </w:pPr>
-      <w:bookmarkStart w:id="7" w:name="_Toc120194090"/>
-      <w:r>
+      <w:bookmarkStart w:id="7" w:name="_Toc120198365"/>
+      <w:r>
+        <w:lastRenderedPageBreak/>
         <w:t>B)</w:t>
       </w:r>
       <w:bookmarkEnd w:id="7"/>
     </w:p>
-    <w:p/>
+    <w:p>
+      <w:r>
+        <w:rPr>
+          <w:noProof/>
+        </w:rPr>
+        <w:drawing>
+          <wp:inline distT="0" distB="0" distL="0" distR="0" wp14:anchorId="33AB84DF" wp14:editId="5615261E">
+            <wp:extent cx="5133975" cy="800100"/>
+            <wp:effectExtent l="0" t="0" r="9525" b="0"/>
+            <wp:docPr id="32" name="Imagen 32" descr="Imagen que contiene interior, foto, tabla, cuarto&#10;&#10;Descripción generada automáticamente"/>
+            <wp:cNvGraphicFramePr>
+              <a:graphicFrameLocks xmlns:a="http://schemas.openxmlformats.org/drawingml/2006/main" noChangeAspect="1"/>
+            </wp:cNvGraphicFramePr>
+            <a:graphic xmlns:a="http://schemas.openxmlformats.org/drawingml/2006/main">
+              <a:graphicData uri="http://schemas.openxmlformats.org/drawingml/2006/picture">
+                <pic:pic xmlns:pic="http://schemas.openxmlformats.org/drawingml/2006/picture">
+                  <pic:nvPicPr>
+                    <pic:cNvPr id="32" name="Imagen 32" descr="Imagen que contiene interior, foto, tabla, cuarto&#10;&#10;Descripción generada automáticamente"/>
+                    <pic:cNvPicPr/>
+                  </pic:nvPicPr>
+                  <pic:blipFill>
+                    <a:blip r:embed="rId28"/>
+                    <a:stretch>
+                      <a:fillRect/>
+                    </a:stretch>
+                  </pic:blipFill>
+                  <pic:spPr>
+                    <a:xfrm>
+                      <a:off x="0" y="0"/>
+                      <a:ext cx="5133975" cy="800100"/>
+                    </a:xfrm>
+                    <a:prstGeom prst="rect">
+                      <a:avLst/>
+                    </a:prstGeom>
+                  </pic:spPr>
+                </pic:pic>
+              </a:graphicData>
+            </a:graphic>
+          </wp:inline>
+        </w:drawing>
+      </w:r>
+    </w:p>
+    <w:p>
+      <w:r>
+        <w:t>He modificado un poco el código dando este el siguiente resultado:</w:t>
+      </w:r>
+    </w:p>
+    <w:p>
+      <w:r>
+        <w:rPr>
+          <w:noProof/>
+        </w:rPr>
+        <w:drawing>
+          <wp:inline distT="0" distB="0" distL="0" distR="0" wp14:anchorId="57C915DC" wp14:editId="2D3AB552">
+            <wp:extent cx="5400040" cy="1960245"/>
+            <wp:effectExtent l="0" t="0" r="0" b="0"/>
+            <wp:docPr id="33" name="Imagen 33" descr="Texto&#10;&#10;Descripción generada automáticamente"/>
+            <wp:cNvGraphicFramePr>
+              <a:graphicFrameLocks xmlns:a="http://schemas.openxmlformats.org/drawingml/2006/main" noChangeAspect="1"/>
+            </wp:cNvGraphicFramePr>
+            <a:graphic xmlns:a="http://schemas.openxmlformats.org/drawingml/2006/main">
+              <a:graphicData uri="http://schemas.openxmlformats.org/drawingml/2006/picture">
+                <pic:pic xmlns:pic="http://schemas.openxmlformats.org/drawingml/2006/picture">
+                  <pic:nvPicPr>
+                    <pic:cNvPr id="33" name="Imagen 33" descr="Texto&#10;&#10;Descripción generada automáticamente"/>
+                    <pic:cNvPicPr/>
+                  </pic:nvPicPr>
+                  <pic:blipFill>
+                    <a:blip r:embed="rId29"/>
+                    <a:stretch>
+                      <a:fillRect/>
+                    </a:stretch>
+                  </pic:blipFill>
+                  <pic:spPr>
+                    <a:xfrm>
+                      <a:off x="0" y="0"/>
+                      <a:ext cx="5400040" cy="1960245"/>
+                    </a:xfrm>
+                    <a:prstGeom prst="rect">
+                      <a:avLst/>
+                    </a:prstGeom>
+                  </pic:spPr>
+                </pic:pic>
+              </a:graphicData>
+            </a:graphic>
+          </wp:inline>
+        </w:drawing>
+      </w:r>
+    </w:p>
+    <w:p>
+      <w:r>
+        <w:t>Tenemos 5 nodos entrelazados que reciben 4 valores de entrada que después se asocian con 1, esta red es la que hemos realizado con anterioridad a mano</w:t>
+      </w:r>
+    </w:p>
     <w:p>
       <w:pPr>
         <w:pStyle w:val="Ttulo3"/>
       </w:pPr>
-      <w:bookmarkStart w:id="8" w:name="_Toc120194091"/>
+      <w:bookmarkStart w:id="8" w:name="_Toc120198366"/>
       <w:r>
         <w:t>C)</w:t>
       </w:r>
       <w:bookmarkEnd w:id="8"/>
     </w:p>
+    <w:p>
+      <w:r>
+        <w:rPr>
+          <w:noProof/>
+        </w:rPr>
+        <w:drawing>
+          <wp:inline distT="0" distB="0" distL="0" distR="0" wp14:anchorId="651BD951" wp14:editId="786CE78B">
+            <wp:extent cx="5286375" cy="628650"/>
+            <wp:effectExtent l="0" t="0" r="9525" b="0"/>
+            <wp:docPr id="34" name="Imagen 34" descr="Texto&#10;&#10;Descripción generada automáticamente"/>
+            <wp:cNvGraphicFramePr>
+              <a:graphicFrameLocks xmlns:a="http://schemas.openxmlformats.org/drawingml/2006/main" noChangeAspect="1"/>
+            </wp:cNvGraphicFramePr>
+            <a:graphic xmlns:a="http://schemas.openxmlformats.org/drawingml/2006/main">
+              <a:graphicData uri="http://schemas.openxmlformats.org/drawingml/2006/picture">
+                <pic:pic xmlns:pic="http://schemas.openxmlformats.org/drawingml/2006/picture">
+                  <pic:nvPicPr>
+                    <pic:cNvPr id="34" name="Imagen 34" descr="Texto&#10;&#10;Descripción generada automáticamente"/>
+                    <pic:cNvPicPr/>
+                  </pic:nvPicPr>
+                  <pic:blipFill>
+                    <a:blip r:embed="rId30"/>
+                    <a:stretch>
+                      <a:fillRect/>
+                    </a:stretch>
+                  </pic:blipFill>
+                  <pic:spPr>
+                    <a:xfrm>
+                      <a:off x="0" y="0"/>
+                      <a:ext cx="5286375" cy="628650"/>
+                    </a:xfrm>
+                    <a:prstGeom prst="rect">
+                      <a:avLst/>
+                    </a:prstGeom>
+                  </pic:spPr>
+                </pic:pic>
+              </a:graphicData>
+            </a:graphic>
+          </wp:inline>
+        </w:drawing>
+      </w:r>
+    </w:p>
+    <w:p>
+      <w:r>
+        <w:rPr>
+          <w:noProof/>
+        </w:rPr>
+        <w:drawing>
+          <wp:inline distT="0" distB="0" distL="0" distR="0" wp14:anchorId="651C04F0" wp14:editId="7EF65881">
+            <wp:extent cx="4543425" cy="1133475"/>
+            <wp:effectExtent l="0" t="0" r="9525" b="9525"/>
+            <wp:docPr id="35" name="Imagen 35" descr="Texto&#10;&#10;Descripción generada automáticamente"/>
+            <wp:cNvGraphicFramePr>
+              <a:graphicFrameLocks xmlns:a="http://schemas.openxmlformats.org/drawingml/2006/main" noChangeAspect="1"/>
+            </wp:cNvGraphicFramePr>
+            <a:graphic xmlns:a="http://schemas.openxmlformats.org/drawingml/2006/main">
+              <a:graphicData uri="http://schemas.openxmlformats.org/drawingml/2006/picture">
+                <pic:pic xmlns:pic="http://schemas.openxmlformats.org/drawingml/2006/picture">
+                  <pic:nvPicPr>
+                    <pic:cNvPr id="35" name="Imagen 35" descr="Texto&#10;&#10;Descripción generada automáticamente"/>
+                    <pic:cNvPicPr/>
+                  </pic:nvPicPr>
+                  <pic:blipFill>
+                    <a:blip r:embed="rId31"/>
+                    <a:stretch>
+                      <a:fillRect/>
+                    </a:stretch>
+                  </pic:blipFill>
+                  <pic:spPr>
+                    <a:xfrm>
+                      <a:off x="0" y="0"/>
+                      <a:ext cx="4543425" cy="1133475"/>
+                    </a:xfrm>
+                    <a:prstGeom prst="rect">
+                      <a:avLst/>
+                    </a:prstGeom>
+                  </pic:spPr>
+                </pic:pic>
+              </a:graphicData>
+            </a:graphic>
+          </wp:inline>
+        </w:drawing>
+      </w:r>
+    </w:p>
+    <w:p>
+      <w:r>
+        <w:t xml:space="preserve">El </w:t>
+      </w:r>
+      <w:proofErr w:type="spellStart"/>
+      <w:r>
+        <w:t>batch_size</w:t>
+      </w:r>
+      <w:proofErr w:type="spellEnd"/>
+      <w:r>
+        <w:t xml:space="preserve"> es el tamaño de la muestra, este tamaño puede ser de máximo 16 ya que solo tenemos 16 valores para entrenar la red</w:t>
+      </w:r>
+    </w:p>
+    <w:p>
+      <w:r>
+        <w:t>El número de épocas debe ser el suficiente para que el error de la red sea bajo, probaremos con 2000</w:t>
+      </w:r>
+    </w:p>
+    <w:p>
+      <w:r>
+        <w:t>También hemos puesto verbose a False para no ver los mensajes generados por el entrenamiento</w:t>
+      </w:r>
+    </w:p>
+    <w:p/>
+    <w:p/>
+    <w:p/>
+    <w:p/>
+    <w:p>
+      <w:r>
+        <w:lastRenderedPageBreak/>
+        <w:t>Antes de ponerlo a entrenar, modificamos el código para que así podamos ver el error que se genera por épocas</w:t>
+      </w:r>
+    </w:p>
+    <w:p>
+      <w:r>
+        <w:rPr>
+          <w:noProof/>
+        </w:rPr>
+        <w:drawing>
+          <wp:inline distT="0" distB="0" distL="0" distR="0" wp14:anchorId="6C04537F" wp14:editId="2BA8EB8F">
+            <wp:extent cx="5400040" cy="2186305"/>
+            <wp:effectExtent l="0" t="0" r="0" b="0"/>
+            <wp:docPr id="37" name="Imagen 37" descr="Interfaz de usuario gráfica, Texto, Aplicación&#10;&#10;Descripción generada automáticamente"/>
+            <wp:cNvGraphicFramePr>
+              <a:graphicFrameLocks xmlns:a="http://schemas.openxmlformats.org/drawingml/2006/main" noChangeAspect="1"/>
+            </wp:cNvGraphicFramePr>
+            <a:graphic xmlns:a="http://schemas.openxmlformats.org/drawingml/2006/main">
+              <a:graphicData uri="http://schemas.openxmlformats.org/drawingml/2006/picture">
+                <pic:pic xmlns:pic="http://schemas.openxmlformats.org/drawingml/2006/picture">
+                  <pic:nvPicPr>
+                    <pic:cNvPr id="37" name="Imagen 37" descr="Interfaz de usuario gráfica, Texto, Aplicación&#10;&#10;Descripción generada automáticamente"/>
+                    <pic:cNvPicPr/>
+                  </pic:nvPicPr>
+                  <pic:blipFill>
+                    <a:blip r:embed="rId32"/>
+                    <a:stretch>
+                      <a:fillRect/>
+                    </a:stretch>
+                  </pic:blipFill>
+                  <pic:spPr>
+                    <a:xfrm>
+                      <a:off x="0" y="0"/>
+                      <a:ext cx="5400040" cy="2186305"/>
+                    </a:xfrm>
+                    <a:prstGeom prst="rect">
+                      <a:avLst/>
+                    </a:prstGeom>
+                  </pic:spPr>
+                </pic:pic>
+              </a:graphicData>
+            </a:graphic>
+          </wp:inline>
+        </w:drawing>
+      </w:r>
+    </w:p>
+    <w:p>
+      <w:r>
+        <w:t>Si ejecutamos el código nos genera la siguiente grafica</w:t>
+      </w:r>
+    </w:p>
+    <w:p>
+      <w:r>
+        <w:rPr>
+          <w:noProof/>
+        </w:rPr>
+        <w:drawing>
+          <wp:inline distT="0" distB="0" distL="0" distR="0" wp14:anchorId="1F9EF37B" wp14:editId="2FEF6DBB">
+            <wp:extent cx="5057775" cy="3800475"/>
+            <wp:effectExtent l="0" t="0" r="9525" b="9525"/>
+            <wp:docPr id="36" name="Imagen 36" descr="Gráfico, Gráfico de líneas&#10;&#10;Descripción generada automáticamente"/>
+            <wp:cNvGraphicFramePr>
+              <a:graphicFrameLocks xmlns:a="http://schemas.openxmlformats.org/drawingml/2006/main" noChangeAspect="1"/>
+            </wp:cNvGraphicFramePr>
+            <a:graphic xmlns:a="http://schemas.openxmlformats.org/drawingml/2006/main">
+              <a:graphicData uri="http://schemas.openxmlformats.org/drawingml/2006/picture">
+                <pic:pic xmlns:pic="http://schemas.openxmlformats.org/drawingml/2006/picture">
+                  <pic:nvPicPr>
+                    <pic:cNvPr id="36" name="Imagen 36" descr="Gráfico, Gráfico de líneas&#10;&#10;Descripción generada automáticamente"/>
+                    <pic:cNvPicPr/>
+                  </pic:nvPicPr>
+                  <pic:blipFill>
+                    <a:blip r:embed="rId33"/>
+                    <a:stretch>
+                      <a:fillRect/>
+                    </a:stretch>
+                  </pic:blipFill>
+                  <pic:spPr>
+                    <a:xfrm>
+                      <a:off x="0" y="0"/>
+                      <a:ext cx="5057775" cy="3800475"/>
+                    </a:xfrm>
+                    <a:prstGeom prst="rect">
+                      <a:avLst/>
+                    </a:prstGeom>
+                  </pic:spPr>
+                </pic:pic>
+              </a:graphicData>
+            </a:graphic>
+          </wp:inline>
+        </w:drawing>
+      </w:r>
+    </w:p>
+    <w:p>
+      <w:r>
+        <w:t xml:space="preserve">Con 2000 </w:t>
+      </w:r>
+      <w:proofErr w:type="spellStart"/>
+      <w:r>
+        <w:t>epochs</w:t>
+      </w:r>
+      <w:proofErr w:type="spellEnd"/>
+      <w:r>
+        <w:t>, ya conseguiríamos un error relativamente bajo &lt; 0.075</w:t>
+      </w:r>
+    </w:p>
+    <w:p/>
+    <w:p/>
+    <w:p/>
+    <w:p/>
+    <w:p/>
     <w:p/>
     <w:p>
       <w:pPr>
         <w:pStyle w:val="Ttulo3"/>
       </w:pPr>
-      <w:bookmarkStart w:id="9" w:name="_Toc120194092"/>
-      <w:r>
+      <w:bookmarkStart w:id="9" w:name="_Toc120198367"/>
+      <w:r>
+        <w:lastRenderedPageBreak/>
         <w:t>D)</w:t>
       </w:r>
       <w:bookmarkEnd w:id="9"/>
     </w:p>
+    <w:p>
+      <w:r>
+        <w:rPr>
+          <w:noProof/>
+        </w:rPr>
+        <w:drawing>
+          <wp:inline distT="0" distB="0" distL="0" distR="0" wp14:anchorId="1677504C" wp14:editId="7A501F5D">
+            <wp:extent cx="5229225" cy="561975"/>
+            <wp:effectExtent l="0" t="0" r="9525" b="9525"/>
+            <wp:docPr id="39" name="Imagen 39" descr="Texto&#10;&#10;Descripción generada automáticamente con confianza media"/>
+            <wp:cNvGraphicFramePr>
+              <a:graphicFrameLocks xmlns:a="http://schemas.openxmlformats.org/drawingml/2006/main" noChangeAspect="1"/>
+            </wp:cNvGraphicFramePr>
+            <a:graphic xmlns:a="http://schemas.openxmlformats.org/drawingml/2006/main">
+              <a:graphicData uri="http://schemas.openxmlformats.org/drawingml/2006/picture">
+                <pic:pic xmlns:pic="http://schemas.openxmlformats.org/drawingml/2006/picture">
+                  <pic:nvPicPr>
+                    <pic:cNvPr id="39" name="Imagen 39" descr="Texto&#10;&#10;Descripción generada automáticamente con confianza media"/>
+                    <pic:cNvPicPr/>
+                  </pic:nvPicPr>
+                  <pic:blipFill>
+                    <a:blip r:embed="rId34"/>
+                    <a:stretch>
+                      <a:fillRect/>
+                    </a:stretch>
+                  </pic:blipFill>
+                  <pic:spPr>
+                    <a:xfrm>
+                      <a:off x="0" y="0"/>
+                      <a:ext cx="5229225" cy="561975"/>
+                    </a:xfrm>
+                    <a:prstGeom prst="rect">
+                      <a:avLst/>
+                    </a:prstGeom>
+                  </pic:spPr>
+                </pic:pic>
+              </a:graphicData>
+            </a:graphic>
+          </wp:inline>
+        </w:drawing>
+      </w:r>
+    </w:p>
+    <w:p>
+      <w:r>
+        <w:t>Gracias a esta parte delco digo vemos los resultados previstos para cada entrada posible:</w:t>
+      </w:r>
+    </w:p>
+    <w:p>
+      <w:r>
+        <w:rPr>
+          <w:noProof/>
+        </w:rPr>
+        <w:drawing>
+          <wp:inline distT="0" distB="0" distL="0" distR="0" wp14:anchorId="2114AF42" wp14:editId="3194485A">
+            <wp:extent cx="4038600" cy="514350"/>
+            <wp:effectExtent l="0" t="0" r="0" b="0"/>
+            <wp:docPr id="40" name="Imagen 40" descr="Texto&#10;&#10;Descripción generada automáticamente"/>
+            <wp:cNvGraphicFramePr>
+              <a:graphicFrameLocks xmlns:a="http://schemas.openxmlformats.org/drawingml/2006/main" noChangeAspect="1"/>
+            </wp:cNvGraphicFramePr>
+            <a:graphic xmlns:a="http://schemas.openxmlformats.org/drawingml/2006/main">
+              <a:graphicData uri="http://schemas.openxmlformats.org/drawingml/2006/picture">
+                <pic:pic xmlns:pic="http://schemas.openxmlformats.org/drawingml/2006/picture">
+                  <pic:nvPicPr>
+                    <pic:cNvPr id="40" name="Imagen 40" descr="Texto&#10;&#10;Descripción generada automáticamente"/>
+                    <pic:cNvPicPr/>
+                  </pic:nvPicPr>
+                  <pic:blipFill>
+                    <a:blip r:embed="rId35"/>
+                    <a:stretch>
+                      <a:fillRect/>
+                    </a:stretch>
+                  </pic:blipFill>
+                  <pic:spPr>
+                    <a:xfrm>
+                      <a:off x="0" y="0"/>
+                      <a:ext cx="4038600" cy="514350"/>
+                    </a:xfrm>
+                    <a:prstGeom prst="rect">
+                      <a:avLst/>
+                    </a:prstGeom>
+                  </pic:spPr>
+                </pic:pic>
+              </a:graphicData>
+            </a:graphic>
+          </wp:inline>
+        </w:drawing>
+      </w:r>
+    </w:p>
+    <w:p>
+      <w:r>
+        <w:t xml:space="preserve">Cuando hacemos </w:t>
+      </w:r>
+      <w:proofErr w:type="spellStart"/>
+      <w:r>
+        <w:t>predict</w:t>
+      </w:r>
+      <w:proofErr w:type="spellEnd"/>
+      <w:r>
+        <w:t>, podemos ver que el resultado corresponde</w:t>
+      </w:r>
+    </w:p>
+    <w:p>
+      <w:r>
+        <w:rPr>
+          <w:noProof/>
+        </w:rPr>
+        <w:drawing>
+          <wp:inline distT="0" distB="0" distL="0" distR="0" wp14:anchorId="395CCD31" wp14:editId="3838955C">
+            <wp:extent cx="4210050" cy="3352800"/>
+            <wp:effectExtent l="0" t="0" r="0" b="0"/>
+            <wp:docPr id="38" name="Imagen 38" descr="Texto&#10;&#10;Descripción generada automáticamente con confianza media"/>
+            <wp:cNvGraphicFramePr>
+              <a:graphicFrameLocks xmlns:a="http://schemas.openxmlformats.org/drawingml/2006/main" noChangeAspect="1"/>
+            </wp:cNvGraphicFramePr>
+            <a:graphic xmlns:a="http://schemas.openxmlformats.org/drawingml/2006/main">
+              <a:graphicData uri="http://schemas.openxmlformats.org/drawingml/2006/picture">
+                <pic:pic xmlns:pic="http://schemas.openxmlformats.org/drawingml/2006/picture">
+                  <pic:nvPicPr>
+                    <pic:cNvPr id="38" name="Imagen 38" descr="Texto&#10;&#10;Descripción generada automáticamente con confianza media"/>
+                    <pic:cNvPicPr/>
+                  </pic:nvPicPr>
+                  <pic:blipFill>
+                    <a:blip r:embed="rId36"/>
+                    <a:stretch>
+                      <a:fillRect/>
+                    </a:stretch>
+                  </pic:blipFill>
+                  <pic:spPr>
+                    <a:xfrm>
+                      <a:off x="0" y="0"/>
+                      <a:ext cx="4210050" cy="3352800"/>
+                    </a:xfrm>
+                    <a:prstGeom prst="rect">
+                      <a:avLst/>
+                    </a:prstGeom>
+                  </pic:spPr>
+                </pic:pic>
+              </a:graphicData>
+            </a:graphic>
+          </wp:inline>
+        </w:drawing>
+      </w:r>
+    </w:p>
+    <w:p/>
+    <w:p/>
+    <w:p/>
+    <w:p/>
+    <w:p/>
+    <w:p/>
+    <w:p/>
+    <w:p/>
+    <w:p/>
+    <w:p/>
     <w:p/>
     <w:p>
       <w:pPr>
         <w:pStyle w:val="Ttulo2"/>
       </w:pPr>
-      <w:bookmarkStart w:id="10" w:name="_Toc120194093"/>
-      <w:r>
+      <w:bookmarkStart w:id="10" w:name="_Toc120198368"/>
+      <w:r>
+        <w:lastRenderedPageBreak/>
         <w:t>I3)</w:t>
       </w:r>
       <w:r>
@@ -2779,40 +3734,327 @@
       <w:pPr>
         <w:pStyle w:val="Ttulo3"/>
       </w:pPr>
-      <w:bookmarkStart w:id="11" w:name="_Toc120194094"/>
+      <w:bookmarkStart w:id="11" w:name="_Toc120198369"/>
       <w:r>
         <w:t>A)</w:t>
       </w:r>
       <w:bookmarkEnd w:id="11"/>
     </w:p>
-    <w:p/>
+    <w:p>
+      <w:r>
+        <w:rPr>
+          <w:noProof/>
+        </w:rPr>
+        <w:drawing>
+          <wp:inline distT="0" distB="0" distL="0" distR="0" wp14:anchorId="47780705" wp14:editId="62B223C1">
+            <wp:extent cx="5153025" cy="419100"/>
+            <wp:effectExtent l="0" t="0" r="9525" b="0"/>
+            <wp:docPr id="41" name="Imagen 41"/>
+            <wp:cNvGraphicFramePr>
+              <a:graphicFrameLocks xmlns:a="http://schemas.openxmlformats.org/drawingml/2006/main" noChangeAspect="1"/>
+            </wp:cNvGraphicFramePr>
+            <a:graphic xmlns:a="http://schemas.openxmlformats.org/drawingml/2006/main">
+              <a:graphicData uri="http://schemas.openxmlformats.org/drawingml/2006/picture">
+                <pic:pic xmlns:pic="http://schemas.openxmlformats.org/drawingml/2006/picture">
+                  <pic:nvPicPr>
+                    <pic:cNvPr id="1" name=""/>
+                    <pic:cNvPicPr/>
+                  </pic:nvPicPr>
+                  <pic:blipFill>
+                    <a:blip r:embed="rId37"/>
+                    <a:stretch>
+                      <a:fillRect/>
+                    </a:stretch>
+                  </pic:blipFill>
+                  <pic:spPr>
+                    <a:xfrm>
+                      <a:off x="0" y="0"/>
+                      <a:ext cx="5153025" cy="419100"/>
+                    </a:xfrm>
+                    <a:prstGeom prst="rect">
+                      <a:avLst/>
+                    </a:prstGeom>
+                  </pic:spPr>
+                </pic:pic>
+              </a:graphicData>
+            </a:graphic>
+          </wp:inline>
+        </w:drawing>
+      </w:r>
+    </w:p>
     <w:p>
       <w:pPr>
         <w:pStyle w:val="Ttulo3"/>
       </w:pPr>
-      <w:bookmarkStart w:id="12" w:name="_Toc120194095"/>
+      <w:bookmarkStart w:id="12" w:name="_Toc120198370"/>
       <w:r>
         <w:t>B)</w:t>
       </w:r>
       <w:bookmarkEnd w:id="12"/>
     </w:p>
-    <w:p/>
+    <w:p>
+      <w:pPr>
+        <w:rPr>
+          <w:b/>
+          <w:bCs/>
+          <w:i/>
+          <w:iCs/>
+        </w:rPr>
+      </w:pPr>
+      <w:r>
+        <w:rPr>
+          <w:b/>
+          <w:bCs/>
+          <w:i/>
+          <w:iCs/>
+        </w:rPr>
+        <w:t xml:space="preserve">¿Qué es el parámetro </w:t>
+      </w:r>
+      <w:proofErr w:type="spellStart"/>
+      <w:r>
+        <w:rPr>
+          <w:b/>
+          <w:bCs/>
+          <w:i/>
+          <w:iCs/>
+        </w:rPr>
+        <w:t>loss</w:t>
+      </w:r>
+      <w:proofErr w:type="spellEnd"/>
+      <w:r>
+        <w:rPr>
+          <w:b/>
+          <w:bCs/>
+          <w:i/>
+          <w:iCs/>
+        </w:rPr>
+        <w:t xml:space="preserve"> y </w:t>
+      </w:r>
+      <w:proofErr w:type="spellStart"/>
+      <w:r>
+        <w:rPr>
+          <w:b/>
+          <w:bCs/>
+          <w:i/>
+          <w:iCs/>
+        </w:rPr>
+        <w:t>optimizer</w:t>
+      </w:r>
+      <w:proofErr w:type="spellEnd"/>
+      <w:r>
+        <w:rPr>
+          <w:b/>
+          <w:bCs/>
+          <w:i/>
+          <w:iCs/>
+        </w:rPr>
+        <w:t xml:space="preserve"> de la red?</w:t>
+      </w:r>
+    </w:p>
+    <w:p>
+      <w:proofErr w:type="spellStart"/>
+      <w:r>
+        <w:t>awd</w:t>
+      </w:r>
+      <w:proofErr w:type="spellEnd"/>
+    </w:p>
+    <w:p>
+      <w:pPr>
+        <w:rPr>
+          <w:b/>
+          <w:bCs/>
+          <w:i/>
+          <w:iCs/>
+        </w:rPr>
+      </w:pPr>
+      <w:r>
+        <w:rPr>
+          <w:b/>
+          <w:bCs/>
+          <w:i/>
+          <w:iCs/>
+        </w:rPr>
+        <w:t>¿Crees que afectan al entrenamiento?</w:t>
+      </w:r>
+    </w:p>
+    <w:p>
+      <w:proofErr w:type="spellStart"/>
+      <w:r>
+        <w:t>awd</w:t>
+      </w:r>
+      <w:proofErr w:type="spellEnd"/>
+    </w:p>
+    <w:p>
+      <w:pPr>
+        <w:rPr>
+          <w:b/>
+          <w:bCs/>
+          <w:i/>
+          <w:iCs/>
+        </w:rPr>
+      </w:pPr>
+      <w:r>
+        <w:rPr>
+          <w:b/>
+          <w:bCs/>
+          <w:i/>
+          <w:iCs/>
+        </w:rPr>
+        <w:t xml:space="preserve">¿Qué es el </w:t>
+      </w:r>
+      <w:proofErr w:type="spellStart"/>
+      <w:r>
+        <w:rPr>
+          <w:b/>
+          <w:bCs/>
+          <w:i/>
+          <w:iCs/>
+        </w:rPr>
+        <w:t>learning</w:t>
+      </w:r>
+      <w:proofErr w:type="spellEnd"/>
+      <w:r>
+        <w:rPr>
+          <w:b/>
+          <w:bCs/>
+          <w:i/>
+          <w:iCs/>
+        </w:rPr>
+        <w:t xml:space="preserve"> </w:t>
+      </w:r>
+      <w:proofErr w:type="spellStart"/>
+      <w:r>
+        <w:rPr>
+          <w:b/>
+          <w:bCs/>
+          <w:i/>
+          <w:iCs/>
+        </w:rPr>
+        <w:t>rate</w:t>
+      </w:r>
+      <w:proofErr w:type="spellEnd"/>
+      <w:r>
+        <w:rPr>
+          <w:b/>
+          <w:bCs/>
+          <w:i/>
+          <w:iCs/>
+        </w:rPr>
+        <w:t xml:space="preserve"> (LR) en una red neuronal?</w:t>
+      </w:r>
+    </w:p>
+    <w:p>
+      <w:proofErr w:type="spellStart"/>
+      <w:r>
+        <w:t>awd</w:t>
+      </w:r>
+      <w:proofErr w:type="spellEnd"/>
+    </w:p>
+    <w:p>
+      <w:pPr>
+        <w:rPr>
+          <w:b/>
+          <w:bCs/>
+          <w:i/>
+          <w:iCs/>
+        </w:rPr>
+      </w:pPr>
+      <w:r>
+        <w:rPr>
+          <w:b/>
+          <w:bCs/>
+          <w:i/>
+          <w:iCs/>
+        </w:rPr>
+        <w:t xml:space="preserve">¿Se puede ajustar el LR en </w:t>
+      </w:r>
+      <w:proofErr w:type="spellStart"/>
+      <w:r>
+        <w:rPr>
+          <w:b/>
+          <w:bCs/>
+          <w:i/>
+          <w:iCs/>
+        </w:rPr>
+        <w:t>Keras</w:t>
+      </w:r>
+      <w:proofErr w:type="spellEnd"/>
+      <w:r>
+        <w:rPr>
+          <w:b/>
+          <w:bCs/>
+          <w:i/>
+          <w:iCs/>
+        </w:rPr>
+        <w:t>? Haz pruebas para intentar minimizar el número de pasos de entrenamiento requeridos. Comenta los resultados obtenidos</w:t>
+      </w:r>
+    </w:p>
+    <w:p>
+      <w:proofErr w:type="spellStart"/>
+      <w:r>
+        <w:t>awd</w:t>
+      </w:r>
+      <w:proofErr w:type="spellEnd"/>
+    </w:p>
     <w:p>
       <w:pPr>
         <w:pStyle w:val="Ttulo3"/>
       </w:pPr>
-      <w:bookmarkStart w:id="13" w:name="_Toc120194096"/>
+      <w:bookmarkStart w:id="13" w:name="_Toc120198371"/>
       <w:r>
         <w:t>C)</w:t>
       </w:r>
       <w:bookmarkEnd w:id="13"/>
     </w:p>
+    <w:p>
+      <w:r>
+        <w:rPr>
+          <w:noProof/>
+        </w:rPr>
+        <w:drawing>
+          <wp:inline distT="0" distB="0" distL="0" distR="0" wp14:anchorId="0F532279" wp14:editId="035E2805">
+            <wp:extent cx="5324475" cy="619125"/>
+            <wp:effectExtent l="0" t="0" r="9525" b="9525"/>
+            <wp:docPr id="43" name="Imagen 43" descr="Imagen que contiene naranja, cerca, tabla, pájaro&#10;&#10;Descripción generada automáticamente"/>
+            <wp:cNvGraphicFramePr>
+              <a:graphicFrameLocks xmlns:a="http://schemas.openxmlformats.org/drawingml/2006/main" noChangeAspect="1"/>
+            </wp:cNvGraphicFramePr>
+            <a:graphic xmlns:a="http://schemas.openxmlformats.org/drawingml/2006/main">
+              <a:graphicData uri="http://schemas.openxmlformats.org/drawingml/2006/picture">
+                <pic:pic xmlns:pic="http://schemas.openxmlformats.org/drawingml/2006/picture">
+                  <pic:nvPicPr>
+                    <pic:cNvPr id="43" name="Imagen 43" descr="Imagen que contiene naranja, cerca, tabla, pájaro&#10;&#10;Descripción generada automáticamente"/>
+                    <pic:cNvPicPr/>
+                  </pic:nvPicPr>
+                  <pic:blipFill>
+                    <a:blip r:embed="rId38"/>
+                    <a:stretch>
+                      <a:fillRect/>
+                    </a:stretch>
+                  </pic:blipFill>
+                  <pic:spPr>
+                    <a:xfrm>
+                      <a:off x="0" y="0"/>
+                      <a:ext cx="5324475" cy="619125"/>
+                    </a:xfrm>
+                    <a:prstGeom prst="rect">
+                      <a:avLst/>
+                    </a:prstGeom>
+                  </pic:spPr>
+                </pic:pic>
+              </a:graphicData>
+            </a:graphic>
+          </wp:inline>
+        </w:drawing>
+      </w:r>
+    </w:p>
+    <w:p/>
     <w:p/>
     <w:p>
       <w:pPr>
         <w:pStyle w:val="Ttulo2"/>
       </w:pPr>
-      <w:bookmarkStart w:id="14" w:name="_Toc120194097"/>
+      <w:bookmarkStart w:id="14" w:name="_Toc120198372"/>
       <w:r>
         <w:t>I4)</w:t>
       </w:r>
@@ -2832,6 +4074,9 @@
       </w:r>
       <w:bookmarkEnd w:id="14"/>
     </w:p>
+    <w:p/>
+    <w:p/>
+    <w:p/>
     <w:p/>
     <w:p/>
     <w:p/>
@@ -2846,9 +4091,8 @@
       <w:pPr>
         <w:pStyle w:val="Ttulo1"/>
       </w:pPr>
-      <w:bookmarkStart w:id="15" w:name="_Toc120194098"/>
-      <w:r>
-        <w:lastRenderedPageBreak/>
+      <w:bookmarkStart w:id="15" w:name="_Toc120198373"/>
+      <w:r>
         <w:t>Parte2</w:t>
       </w:r>
       <w:r>
@@ -2877,7 +4121,7 @@
       <w:pPr>
         <w:pStyle w:val="Ttulo2"/>
       </w:pPr>
-      <w:bookmarkStart w:id="16" w:name="_Toc120194099"/>
+      <w:bookmarkStart w:id="16" w:name="_Toc120198374"/>
       <w:r>
         <w:t>II1)</w:t>
       </w:r>
@@ -2893,7 +4137,7 @@
       <w:pPr>
         <w:pStyle w:val="Ttulo3"/>
       </w:pPr>
-      <w:bookmarkStart w:id="17" w:name="_Toc120194100"/>
+      <w:bookmarkStart w:id="17" w:name="_Toc120198375"/>
       <w:r>
         <w:t>A)</w:t>
       </w:r>
@@ -2904,7 +4148,7 @@
       <w:pPr>
         <w:pStyle w:val="Ttulo3"/>
       </w:pPr>
-      <w:bookmarkStart w:id="18" w:name="_Toc120194101"/>
+      <w:bookmarkStart w:id="18" w:name="_Toc120198376"/>
       <w:r>
         <w:t>B)</w:t>
       </w:r>
@@ -2915,7 +4159,7 @@
       <w:pPr>
         <w:pStyle w:val="Ttulo2"/>
       </w:pPr>
-      <w:bookmarkStart w:id="19" w:name="_Toc120194102"/>
+      <w:bookmarkStart w:id="19" w:name="_Toc120198377"/>
       <w:r>
         <w:t>II2)</w:t>
       </w:r>
@@ -2936,7 +4180,7 @@
       <w:pPr>
         <w:pStyle w:val="Ttulo3"/>
       </w:pPr>
-      <w:bookmarkStart w:id="20" w:name="_Toc120194103"/>
+      <w:bookmarkStart w:id="20" w:name="_Toc120198378"/>
       <w:r>
         <w:t>C)</w:t>
       </w:r>
@@ -2947,7 +4191,7 @@
       <w:pPr>
         <w:pStyle w:val="Ttulo3"/>
       </w:pPr>
-      <w:bookmarkStart w:id="21" w:name="_Toc120194104"/>
+      <w:bookmarkStart w:id="21" w:name="_Toc120198379"/>
       <w:r>
         <w:t>D)</w:t>
       </w:r>
@@ -2958,7 +4202,7 @@
       <w:pPr>
         <w:pStyle w:val="Ttulo2"/>
       </w:pPr>
-      <w:bookmarkStart w:id="22" w:name="_Toc120194105"/>
+      <w:bookmarkStart w:id="22" w:name="_Toc120198380"/>
       <w:r>
         <w:t>II3)</w:t>
       </w:r>
@@ -2974,7 +4218,7 @@
       <w:pPr>
         <w:pStyle w:val="Ttulo3"/>
       </w:pPr>
-      <w:bookmarkStart w:id="23" w:name="_Toc120194106"/>
+      <w:bookmarkStart w:id="23" w:name="_Toc120198381"/>
       <w:r>
         <w:t>E)</w:t>
       </w:r>
@@ -2985,7 +4229,7 @@
       <w:pPr>
         <w:pStyle w:val="Ttulo2"/>
       </w:pPr>
-      <w:bookmarkStart w:id="24" w:name="_Toc120194107"/>
+      <w:bookmarkStart w:id="24" w:name="_Toc120198382"/>
       <w:r>
         <w:t>II4)</w:t>
       </w:r>
@@ -3004,7 +4248,7 @@
     <w:p/>
     <w:p/>
     <w:sectPr>
-      <w:headerReference w:type="default" r:id="rId18"/>
+      <w:headerReference w:type="default" r:id="rId39"/>
       <w:pgSz w:w="11906" w:h="16838"/>
       <w:pgMar w:top="1417" w:right="1701" w:bottom="1417" w:left="1701" w:header="708" w:footer="708" w:gutter="0"/>
       <w:pgNumType w:start="0"/>

</xml_diff>